<commit_message>
se suben los archivos create database y oradores.sql
</commit_message>
<xml_diff>
--- a/CREATE DATABASE integrador_cac.docx
+++ b/CREATE DATABASE integrador_cac.docx
@@ -989,28 +989,2392 @@
           <w:highlight w:val="white"/>
           <w:rtl w:val="0"/>
         </w:rPr>
-        <w:t xml:space="preserve">Crear la llave primaria para la tabla oradores</w:t>
-      </w:r>
-    </w:p>
-    <w:p>
-      <w:pPr>
-        <w:rPr>
-          <w:rFonts w:ascii="Courier New" w:cs="Courier New" w:eastAsia="Courier New" w:hAnsi="Courier New"/>
-          <w:color w:val="444444"/>
-          <w:sz w:val="20"/>
-          <w:szCs w:val="20"/>
-          <w:highlight w:val="white"/>
-        </w:rPr>
-      </w:pPr>
-      <w:r>
-        <w:rPr>
-          <w:rtl w:val="0"/>
-        </w:rPr>
-      </w:r>
-    </w:p>
-    <w:p>
-      <w:pPr>
-        <w:rPr/>
+        <w:t xml:space="preserve">Crear la llave primaria para la tabla oradores:</w:t>
+      </w:r>
+    </w:p>
+    <w:p>
+      <w:pPr>
+        <w:rPr>
+          <w:rFonts w:ascii="Courier New" w:cs="Courier New" w:eastAsia="Courier New" w:hAnsi="Courier New"/>
+          <w:color w:val="444444"/>
+          <w:sz w:val="20"/>
+          <w:szCs w:val="20"/>
+          <w:highlight w:val="white"/>
+        </w:rPr>
+      </w:pPr>
+      <w:r>
+        <w:rPr>
+          <w:rtl w:val="0"/>
+        </w:rPr>
+      </w:r>
+    </w:p>
+    <w:p>
+      <w:pPr>
+        <w:rPr>
+          <w:rFonts w:ascii="Courier New" w:cs="Courier New" w:eastAsia="Courier New" w:hAnsi="Courier New"/>
+          <w:color w:val="444444"/>
+          <w:sz w:val="20"/>
+          <w:szCs w:val="20"/>
+          <w:shd w:fill="e5e5e5" w:val="clear"/>
+        </w:rPr>
+      </w:pPr>
+      <w:hyperlink r:id="rId13">
+        <w:r>
+          <w:rPr>
+            <w:rFonts w:ascii="Courier New" w:cs="Courier New" w:eastAsia="Courier New" w:hAnsi="Courier New"/>
+            <w:color w:val="1155cc"/>
+            <w:sz w:val="20"/>
+            <w:szCs w:val="20"/>
+            <w:shd w:fill="e5e5e5" w:val="clear"/>
+            <w:rtl w:val="0"/>
+          </w:rPr>
+          <w:t xml:space="preserve">ALTER</w:t>
+        </w:r>
+      </w:hyperlink>
+      <w:r>
+        <w:rPr>
+          <w:rFonts w:ascii="Courier New" w:cs="Courier New" w:eastAsia="Courier New" w:hAnsi="Courier New"/>
+          <w:color w:val="444444"/>
+          <w:sz w:val="20"/>
+          <w:szCs w:val="20"/>
+          <w:shd w:fill="e5e5e5" w:val="clear"/>
+          <w:rtl w:val="0"/>
+        </w:rPr>
+        <w:t xml:space="preserve"> </w:t>
+      </w:r>
+      <w:hyperlink r:id="rId14">
+        <w:r>
+          <w:rPr>
+            <w:rFonts w:ascii="Courier New" w:cs="Courier New" w:eastAsia="Courier New" w:hAnsi="Courier New"/>
+            <w:color w:val="1155cc"/>
+            <w:sz w:val="20"/>
+            <w:szCs w:val="20"/>
+            <w:shd w:fill="e5e5e5" w:val="clear"/>
+            <w:rtl w:val="0"/>
+          </w:rPr>
+          <w:t xml:space="preserve">TABLE</w:t>
+        </w:r>
+      </w:hyperlink>
+      <w:r>
+        <w:rPr>
+          <w:rFonts w:ascii="Courier New" w:cs="Courier New" w:eastAsia="Courier New" w:hAnsi="Courier New"/>
+          <w:color w:val="444444"/>
+          <w:sz w:val="20"/>
+          <w:szCs w:val="20"/>
+          <w:shd w:fill="e5e5e5" w:val="clear"/>
+          <w:rtl w:val="0"/>
+        </w:rPr>
+        <w:t xml:space="preserve"> </w:t>
+      </w:r>
+      <w:r>
+        <w:rPr>
+          <w:rFonts w:ascii="Courier New" w:cs="Courier New" w:eastAsia="Courier New" w:hAnsi="Courier New"/>
+          <w:color w:val="0055aa"/>
+          <w:sz w:val="20"/>
+          <w:szCs w:val="20"/>
+          <w:shd w:fill="e5e5e5" w:val="clear"/>
+          <w:rtl w:val="0"/>
+        </w:rPr>
+        <w:t xml:space="preserve">`oradores`</w:t>
+      </w:r>
+      <w:r>
+        <w:rPr>
+          <w:rFonts w:ascii="Courier New" w:cs="Courier New" w:eastAsia="Courier New" w:hAnsi="Courier New"/>
+          <w:color w:val="444444"/>
+          <w:sz w:val="20"/>
+          <w:szCs w:val="20"/>
+          <w:shd w:fill="e5e5e5" w:val="clear"/>
+          <w:rtl w:val="0"/>
+        </w:rPr>
+        <w:t xml:space="preserve"> </w:t>
+      </w:r>
+      <w:r>
+        <w:rPr>
+          <w:rFonts w:ascii="Courier New" w:cs="Courier New" w:eastAsia="Courier New" w:hAnsi="Courier New"/>
+          <w:color w:val="770088"/>
+          <w:sz w:val="20"/>
+          <w:szCs w:val="20"/>
+          <w:shd w:fill="e5e5e5" w:val="clear"/>
+          <w:rtl w:val="0"/>
+        </w:rPr>
+        <w:t xml:space="preserve">ADD</w:t>
+      </w:r>
+      <w:r>
+        <w:rPr>
+          <w:rFonts w:ascii="Courier New" w:cs="Courier New" w:eastAsia="Courier New" w:hAnsi="Courier New"/>
+          <w:color w:val="444444"/>
+          <w:sz w:val="20"/>
+          <w:szCs w:val="20"/>
+          <w:shd w:fill="e5e5e5" w:val="clear"/>
+          <w:rtl w:val="0"/>
+        </w:rPr>
+        <w:t xml:space="preserve"> </w:t>
+      </w:r>
+      <w:r>
+        <w:rPr>
+          <w:rFonts w:ascii="Courier New" w:cs="Courier New" w:eastAsia="Courier New" w:hAnsi="Courier New"/>
+          <w:color w:val="770088"/>
+          <w:sz w:val="20"/>
+          <w:szCs w:val="20"/>
+          <w:shd w:fill="e5e5e5" w:val="clear"/>
+          <w:rtl w:val="0"/>
+        </w:rPr>
+        <w:t xml:space="preserve">PRIMARY</w:t>
+      </w:r>
+      <w:r>
+        <w:rPr>
+          <w:rFonts w:ascii="Courier New" w:cs="Courier New" w:eastAsia="Courier New" w:hAnsi="Courier New"/>
+          <w:color w:val="444444"/>
+          <w:sz w:val="20"/>
+          <w:szCs w:val="20"/>
+          <w:shd w:fill="e5e5e5" w:val="clear"/>
+          <w:rtl w:val="0"/>
+        </w:rPr>
+        <w:t xml:space="preserve"> </w:t>
+      </w:r>
+      <w:r>
+        <w:rPr>
+          <w:rFonts w:ascii="Courier New" w:cs="Courier New" w:eastAsia="Courier New" w:hAnsi="Courier New"/>
+          <w:color w:val="770088"/>
+          <w:sz w:val="20"/>
+          <w:szCs w:val="20"/>
+          <w:shd w:fill="e5e5e5" w:val="clear"/>
+          <w:rtl w:val="0"/>
+        </w:rPr>
+        <w:t xml:space="preserve">KEY</w:t>
+      </w:r>
+      <w:r>
+        <w:rPr>
+          <w:rFonts w:ascii="Courier New" w:cs="Courier New" w:eastAsia="Courier New" w:hAnsi="Courier New"/>
+          <w:color w:val="999977"/>
+          <w:sz w:val="20"/>
+          <w:szCs w:val="20"/>
+          <w:shd w:fill="e5e5e5" w:val="clear"/>
+          <w:rtl w:val="0"/>
+        </w:rPr>
+        <w:t xml:space="preserve">(</w:t>
+      </w:r>
+      <w:r>
+        <w:rPr>
+          <w:rFonts w:ascii="Courier New" w:cs="Courier New" w:eastAsia="Courier New" w:hAnsi="Courier New"/>
+          <w:color w:val="0055aa"/>
+          <w:sz w:val="20"/>
+          <w:szCs w:val="20"/>
+          <w:shd w:fill="e5e5e5" w:val="clear"/>
+          <w:rtl w:val="0"/>
+        </w:rPr>
+        <w:t xml:space="preserve">`id_orador`</w:t>
+      </w:r>
+      <w:r>
+        <w:rPr>
+          <w:rFonts w:ascii="Courier New" w:cs="Courier New" w:eastAsia="Courier New" w:hAnsi="Courier New"/>
+          <w:color w:val="999977"/>
+          <w:sz w:val="20"/>
+          <w:szCs w:val="20"/>
+          <w:shd w:fill="e5e5e5" w:val="clear"/>
+          <w:rtl w:val="0"/>
+        </w:rPr>
+        <w:t xml:space="preserve">)</w:t>
+      </w:r>
+      <w:r>
+        <w:rPr>
+          <w:rFonts w:ascii="Courier New" w:cs="Courier New" w:eastAsia="Courier New" w:hAnsi="Courier New"/>
+          <w:color w:val="444444"/>
+          <w:sz w:val="20"/>
+          <w:szCs w:val="20"/>
+          <w:shd w:fill="e5e5e5" w:val="clear"/>
+          <w:rtl w:val="0"/>
+        </w:rPr>
+        <w:t xml:space="preserve">;</w:t>
+      </w:r>
+    </w:p>
+    <w:p>
+      <w:pPr>
+        <w:rPr>
+          <w:rFonts w:ascii="Courier New" w:cs="Courier New" w:eastAsia="Courier New" w:hAnsi="Courier New"/>
+          <w:color w:val="444444"/>
+          <w:sz w:val="20"/>
+          <w:szCs w:val="20"/>
+          <w:shd w:fill="e5e5e5" w:val="clear"/>
+        </w:rPr>
+      </w:pPr>
+      <w:r>
+        <w:rPr>
+          <w:rtl w:val="0"/>
+        </w:rPr>
+      </w:r>
+    </w:p>
+    <w:p>
+      <w:pPr>
+        <w:rPr>
+          <w:rFonts w:ascii="Courier New" w:cs="Courier New" w:eastAsia="Courier New" w:hAnsi="Courier New"/>
+          <w:color w:val="444444"/>
+          <w:sz w:val="20"/>
+          <w:szCs w:val="20"/>
+          <w:shd w:fill="e5e5e5" w:val="clear"/>
+        </w:rPr>
+      </w:pPr>
+      <w:r>
+        <w:rPr>
+          <w:rtl w:val="0"/>
+        </w:rPr>
+      </w:r>
+    </w:p>
+    <w:p>
+      <w:pPr>
+        <w:rPr>
+          <w:rFonts w:ascii="Courier New" w:cs="Courier New" w:eastAsia="Courier New" w:hAnsi="Courier New"/>
+          <w:color w:val="444444"/>
+          <w:sz w:val="20"/>
+          <w:szCs w:val="20"/>
+          <w:shd w:fill="e5e5e5" w:val="clear"/>
+        </w:rPr>
+      </w:pPr>
+      <w:r>
+        <w:rPr>
+          <w:rtl w:val="0"/>
+        </w:rPr>
+      </w:r>
+    </w:p>
+    <w:p>
+      <w:pPr>
+        <w:rPr>
+          <w:rFonts w:ascii="Courier New" w:cs="Courier New" w:eastAsia="Courier New" w:hAnsi="Courier New"/>
+          <w:color w:val="444444"/>
+          <w:sz w:val="20"/>
+          <w:szCs w:val="20"/>
+          <w:shd w:fill="e5e5e5" w:val="clear"/>
+        </w:rPr>
+      </w:pPr>
+      <w:r>
+        <w:rPr>
+          <w:rFonts w:ascii="Courier New" w:cs="Courier New" w:eastAsia="Courier New" w:hAnsi="Courier New"/>
+          <w:color w:val="444444"/>
+          <w:sz w:val="20"/>
+          <w:szCs w:val="20"/>
+          <w:shd w:fill="e5e5e5" w:val="clear"/>
+          <w:rtl w:val="0"/>
+        </w:rPr>
+        <w:t xml:space="preserve">Se agregó el campo fecha_alta:</w:t>
+      </w:r>
+    </w:p>
+    <w:p>
+      <w:pPr>
+        <w:rPr>
+          <w:rFonts w:ascii="Courier New" w:cs="Courier New" w:eastAsia="Courier New" w:hAnsi="Courier New"/>
+          <w:color w:val="444444"/>
+          <w:sz w:val="20"/>
+          <w:szCs w:val="20"/>
+          <w:shd w:fill="e5e5e5" w:val="clear"/>
+        </w:rPr>
+      </w:pPr>
+      <w:r>
+        <w:rPr>
+          <w:rtl w:val="0"/>
+        </w:rPr>
+      </w:r>
+    </w:p>
+    <w:p>
+      <w:pPr>
+        <w:rPr>
+          <w:rFonts w:ascii="Courier New" w:cs="Courier New" w:eastAsia="Courier New" w:hAnsi="Courier New"/>
+          <w:color w:val="444444"/>
+          <w:sz w:val="20"/>
+          <w:szCs w:val="20"/>
+          <w:highlight w:val="white"/>
+        </w:rPr>
+      </w:pPr>
+      <w:hyperlink r:id="rId15">
+        <w:r>
+          <w:rPr>
+            <w:rFonts w:ascii="Courier New" w:cs="Courier New" w:eastAsia="Courier New" w:hAnsi="Courier New"/>
+            <w:color w:val="1155cc"/>
+            <w:sz w:val="20"/>
+            <w:szCs w:val="20"/>
+            <w:highlight w:val="white"/>
+            <w:u w:val="single"/>
+            <w:rtl w:val="0"/>
+          </w:rPr>
+          <w:t xml:space="preserve">ALTER</w:t>
+        </w:r>
+      </w:hyperlink>
+      <w:r>
+        <w:rPr>
+          <w:rFonts w:ascii="Courier New" w:cs="Courier New" w:eastAsia="Courier New" w:hAnsi="Courier New"/>
+          <w:color w:val="444444"/>
+          <w:sz w:val="20"/>
+          <w:szCs w:val="20"/>
+          <w:highlight w:val="white"/>
+          <w:rtl w:val="0"/>
+        </w:rPr>
+        <w:t xml:space="preserve"> </w:t>
+      </w:r>
+      <w:hyperlink r:id="rId16">
+        <w:r>
+          <w:rPr>
+            <w:rFonts w:ascii="Courier New" w:cs="Courier New" w:eastAsia="Courier New" w:hAnsi="Courier New"/>
+            <w:color w:val="1155cc"/>
+            <w:sz w:val="20"/>
+            <w:szCs w:val="20"/>
+            <w:highlight w:val="white"/>
+            <w:rtl w:val="0"/>
+          </w:rPr>
+          <w:t xml:space="preserve">TABLE</w:t>
+        </w:r>
+      </w:hyperlink>
+      <w:r>
+        <w:rPr>
+          <w:rFonts w:ascii="Courier New" w:cs="Courier New" w:eastAsia="Courier New" w:hAnsi="Courier New"/>
+          <w:color w:val="444444"/>
+          <w:sz w:val="20"/>
+          <w:szCs w:val="20"/>
+          <w:highlight w:val="white"/>
+          <w:rtl w:val="0"/>
+        </w:rPr>
+        <w:t xml:space="preserve"> </w:t>
+      </w:r>
+      <w:r>
+        <w:rPr>
+          <w:rFonts w:ascii="Courier New" w:cs="Courier New" w:eastAsia="Courier New" w:hAnsi="Courier New"/>
+          <w:color w:val="0055aa"/>
+          <w:sz w:val="20"/>
+          <w:szCs w:val="20"/>
+          <w:highlight w:val="white"/>
+          <w:rtl w:val="0"/>
+        </w:rPr>
+        <w:t xml:space="preserve">`oradores`</w:t>
+      </w:r>
+      <w:r>
+        <w:rPr>
+          <w:rFonts w:ascii="Courier New" w:cs="Courier New" w:eastAsia="Courier New" w:hAnsi="Courier New"/>
+          <w:color w:val="444444"/>
+          <w:sz w:val="20"/>
+          <w:szCs w:val="20"/>
+          <w:highlight w:val="white"/>
+          <w:rtl w:val="0"/>
+        </w:rPr>
+        <w:t xml:space="preserve"> </w:t>
+      </w:r>
+      <w:r>
+        <w:rPr>
+          <w:rFonts w:ascii="Courier New" w:cs="Courier New" w:eastAsia="Courier New" w:hAnsi="Courier New"/>
+          <w:color w:val="770088"/>
+          <w:sz w:val="20"/>
+          <w:szCs w:val="20"/>
+          <w:highlight w:val="white"/>
+          <w:rtl w:val="0"/>
+        </w:rPr>
+        <w:t xml:space="preserve">CHANGE</w:t>
+      </w:r>
+      <w:r>
+        <w:rPr>
+          <w:rFonts w:ascii="Courier New" w:cs="Courier New" w:eastAsia="Courier New" w:hAnsi="Courier New"/>
+          <w:color w:val="444444"/>
+          <w:sz w:val="20"/>
+          <w:szCs w:val="20"/>
+          <w:highlight w:val="white"/>
+          <w:rtl w:val="0"/>
+        </w:rPr>
+        <w:t xml:space="preserve"> </w:t>
+      </w:r>
+      <w:r>
+        <w:rPr>
+          <w:rFonts w:ascii="Courier New" w:cs="Courier New" w:eastAsia="Courier New" w:hAnsi="Courier New"/>
+          <w:color w:val="0055aa"/>
+          <w:sz w:val="20"/>
+          <w:szCs w:val="20"/>
+          <w:highlight w:val="white"/>
+          <w:rtl w:val="0"/>
+        </w:rPr>
+        <w:t xml:space="preserve">`fecha_alta`</w:t>
+      </w:r>
+      <w:r>
+        <w:rPr>
+          <w:rFonts w:ascii="Courier New" w:cs="Courier New" w:eastAsia="Courier New" w:hAnsi="Courier New"/>
+          <w:color w:val="444444"/>
+          <w:sz w:val="20"/>
+          <w:szCs w:val="20"/>
+          <w:highlight w:val="white"/>
+          <w:rtl w:val="0"/>
+        </w:rPr>
+        <w:t xml:space="preserve"> </w:t>
+      </w:r>
+      <w:r>
+        <w:rPr>
+          <w:rFonts w:ascii="Courier New" w:cs="Courier New" w:eastAsia="Courier New" w:hAnsi="Courier New"/>
+          <w:color w:val="0055aa"/>
+          <w:sz w:val="20"/>
+          <w:szCs w:val="20"/>
+          <w:highlight w:val="white"/>
+          <w:rtl w:val="0"/>
+        </w:rPr>
+        <w:t xml:space="preserve">`fecha_alta`</w:t>
+      </w:r>
+      <w:r>
+        <w:rPr>
+          <w:rFonts w:ascii="Courier New" w:cs="Courier New" w:eastAsia="Courier New" w:hAnsi="Courier New"/>
+          <w:color w:val="444444"/>
+          <w:sz w:val="20"/>
+          <w:szCs w:val="20"/>
+          <w:highlight w:val="white"/>
+          <w:rtl w:val="0"/>
+        </w:rPr>
+        <w:t xml:space="preserve"> </w:t>
+      </w:r>
+      <w:r>
+        <w:rPr>
+          <w:rFonts w:ascii="Courier New" w:cs="Courier New" w:eastAsia="Courier New" w:hAnsi="Courier New"/>
+          <w:color w:val="008855"/>
+          <w:sz w:val="20"/>
+          <w:szCs w:val="20"/>
+          <w:highlight w:val="white"/>
+          <w:rtl w:val="0"/>
+        </w:rPr>
+        <w:t xml:space="preserve">DATETIME</w:t>
+      </w:r>
+      <w:r>
+        <w:rPr>
+          <w:rFonts w:ascii="Courier New" w:cs="Courier New" w:eastAsia="Courier New" w:hAnsi="Courier New"/>
+          <w:color w:val="444444"/>
+          <w:sz w:val="20"/>
+          <w:szCs w:val="20"/>
+          <w:highlight w:val="white"/>
+          <w:rtl w:val="0"/>
+        </w:rPr>
+        <w:t xml:space="preserve"> </w:t>
+      </w:r>
+      <w:hyperlink r:id="rId17">
+        <w:r>
+          <w:rPr>
+            <w:rFonts w:ascii="Courier New" w:cs="Courier New" w:eastAsia="Courier New" w:hAnsi="Courier New"/>
+            <w:color w:val="1155cc"/>
+            <w:sz w:val="20"/>
+            <w:szCs w:val="20"/>
+            <w:highlight w:val="white"/>
+            <w:rtl w:val="0"/>
+          </w:rPr>
+          <w:t xml:space="preserve">NOT</w:t>
+        </w:r>
+      </w:hyperlink>
+      <w:r>
+        <w:rPr>
+          <w:rFonts w:ascii="Courier New" w:cs="Courier New" w:eastAsia="Courier New" w:hAnsi="Courier New"/>
+          <w:color w:val="444444"/>
+          <w:sz w:val="20"/>
+          <w:szCs w:val="20"/>
+          <w:highlight w:val="white"/>
+          <w:rtl w:val="0"/>
+        </w:rPr>
+        <w:t xml:space="preserve"> </w:t>
+      </w:r>
+      <w:r>
+        <w:rPr>
+          <w:rFonts w:ascii="Courier New" w:cs="Courier New" w:eastAsia="Courier New" w:hAnsi="Courier New"/>
+          <w:color w:val="221199"/>
+          <w:sz w:val="20"/>
+          <w:szCs w:val="20"/>
+          <w:highlight w:val="white"/>
+          <w:rtl w:val="0"/>
+        </w:rPr>
+        <w:t xml:space="preserve">NULL</w:t>
+      </w:r>
+      <w:r>
+        <w:rPr>
+          <w:rFonts w:ascii="Courier New" w:cs="Courier New" w:eastAsia="Courier New" w:hAnsi="Courier New"/>
+          <w:color w:val="444444"/>
+          <w:sz w:val="20"/>
+          <w:szCs w:val="20"/>
+          <w:highlight w:val="white"/>
+          <w:rtl w:val="0"/>
+        </w:rPr>
+        <w:t xml:space="preserve"> </w:t>
+      </w:r>
+      <w:hyperlink r:id="rId18">
+        <w:r>
+          <w:rPr>
+            <w:rFonts w:ascii="Courier New" w:cs="Courier New" w:eastAsia="Courier New" w:hAnsi="Courier New"/>
+            <w:color w:val="1155cc"/>
+            <w:sz w:val="20"/>
+            <w:szCs w:val="20"/>
+            <w:highlight w:val="white"/>
+            <w:rtl w:val="0"/>
+          </w:rPr>
+          <w:t xml:space="preserve">DEFAULT</w:t>
+        </w:r>
+      </w:hyperlink>
+      <w:r>
+        <w:rPr>
+          <w:rFonts w:ascii="Courier New" w:cs="Courier New" w:eastAsia="Courier New" w:hAnsi="Courier New"/>
+          <w:color w:val="444444"/>
+          <w:sz w:val="20"/>
+          <w:szCs w:val="20"/>
+          <w:highlight w:val="white"/>
+          <w:rtl w:val="0"/>
+        </w:rPr>
+        <w:t xml:space="preserve"> </w:t>
+      </w:r>
+      <w:hyperlink r:id="rId19">
+        <w:r>
+          <w:rPr>
+            <w:rFonts w:ascii="Courier New" w:cs="Courier New" w:eastAsia="Courier New" w:hAnsi="Courier New"/>
+            <w:color w:val="1155cc"/>
+            <w:sz w:val="20"/>
+            <w:szCs w:val="20"/>
+            <w:highlight w:val="white"/>
+            <w:rtl w:val="0"/>
+          </w:rPr>
+          <w:t xml:space="preserve">CURRENT_TIMESTAMP</w:t>
+        </w:r>
+      </w:hyperlink>
+      <w:r>
+        <w:rPr>
+          <w:rFonts w:ascii="Courier New" w:cs="Courier New" w:eastAsia="Courier New" w:hAnsi="Courier New"/>
+          <w:color w:val="444444"/>
+          <w:sz w:val="20"/>
+          <w:szCs w:val="20"/>
+          <w:highlight w:val="white"/>
+          <w:rtl w:val="0"/>
+        </w:rPr>
+        <w:t xml:space="preserve">;</w:t>
+      </w:r>
+    </w:p>
+    <w:p>
+      <w:pPr>
+        <w:rPr>
+          <w:rFonts w:ascii="Courier New" w:cs="Courier New" w:eastAsia="Courier New" w:hAnsi="Courier New"/>
+          <w:color w:val="444444"/>
+          <w:sz w:val="20"/>
+          <w:szCs w:val="20"/>
+          <w:highlight w:val="white"/>
+        </w:rPr>
+      </w:pPr>
+      <w:r>
+        <w:rPr>
+          <w:rtl w:val="0"/>
+        </w:rPr>
+      </w:r>
+    </w:p>
+    <w:p>
+      <w:pPr>
+        <w:rPr>
+          <w:rFonts w:ascii="Courier New" w:cs="Courier New" w:eastAsia="Courier New" w:hAnsi="Courier New"/>
+          <w:color w:val="444444"/>
+          <w:sz w:val="20"/>
+          <w:szCs w:val="20"/>
+          <w:highlight w:val="white"/>
+        </w:rPr>
+      </w:pPr>
+      <w:r>
+        <w:rPr>
+          <w:rtl w:val="0"/>
+        </w:rPr>
+      </w:r>
+    </w:p>
+    <w:p>
+      <w:pPr>
+        <w:rPr>
+          <w:rFonts w:ascii="Courier New" w:cs="Courier New" w:eastAsia="Courier New" w:hAnsi="Courier New"/>
+          <w:color w:val="444444"/>
+          <w:sz w:val="20"/>
+          <w:szCs w:val="20"/>
+          <w:highlight w:val="white"/>
+        </w:rPr>
+      </w:pPr>
+      <w:r>
+        <w:rPr>
+          <w:rFonts w:ascii="Courier New" w:cs="Courier New" w:eastAsia="Courier New" w:hAnsi="Courier New"/>
+          <w:color w:val="444444"/>
+          <w:sz w:val="20"/>
+          <w:szCs w:val="20"/>
+          <w:highlight w:val="white"/>
+          <w:rtl w:val="0"/>
+        </w:rPr>
+        <w:t xml:space="preserve">Se corrigió el tipo de dato de id_orador:</w:t>
+      </w:r>
+    </w:p>
+    <w:p>
+      <w:pPr>
+        <w:rPr>
+          <w:rFonts w:ascii="Courier New" w:cs="Courier New" w:eastAsia="Courier New" w:hAnsi="Courier New"/>
+          <w:color w:val="444444"/>
+          <w:sz w:val="20"/>
+          <w:szCs w:val="20"/>
+          <w:highlight w:val="white"/>
+        </w:rPr>
+      </w:pPr>
+      <w:r>
+        <w:rPr>
+          <w:rtl w:val="0"/>
+        </w:rPr>
+      </w:r>
+    </w:p>
+    <w:p>
+      <w:pPr>
+        <w:rPr>
+          <w:rFonts w:ascii="Courier New" w:cs="Courier New" w:eastAsia="Courier New" w:hAnsi="Courier New"/>
+          <w:color w:val="444444"/>
+          <w:sz w:val="20"/>
+          <w:szCs w:val="20"/>
+          <w:highlight w:val="white"/>
+        </w:rPr>
+      </w:pPr>
+      <w:hyperlink r:id="rId20">
+        <w:r>
+          <w:rPr>
+            <w:rFonts w:ascii="Courier New" w:cs="Courier New" w:eastAsia="Courier New" w:hAnsi="Courier New"/>
+            <w:color w:val="1155cc"/>
+            <w:sz w:val="20"/>
+            <w:szCs w:val="20"/>
+            <w:highlight w:val="white"/>
+            <w:rtl w:val="0"/>
+          </w:rPr>
+          <w:t xml:space="preserve">ALTER</w:t>
+        </w:r>
+      </w:hyperlink>
+      <w:r>
+        <w:rPr>
+          <w:rFonts w:ascii="Courier New" w:cs="Courier New" w:eastAsia="Courier New" w:hAnsi="Courier New"/>
+          <w:color w:val="444444"/>
+          <w:sz w:val="20"/>
+          <w:szCs w:val="20"/>
+          <w:highlight w:val="white"/>
+          <w:rtl w:val="0"/>
+        </w:rPr>
+        <w:t xml:space="preserve"> </w:t>
+      </w:r>
+      <w:hyperlink r:id="rId21">
+        <w:r>
+          <w:rPr>
+            <w:rFonts w:ascii="Courier New" w:cs="Courier New" w:eastAsia="Courier New" w:hAnsi="Courier New"/>
+            <w:color w:val="1155cc"/>
+            <w:sz w:val="20"/>
+            <w:szCs w:val="20"/>
+            <w:highlight w:val="white"/>
+            <w:rtl w:val="0"/>
+          </w:rPr>
+          <w:t xml:space="preserve">TABLE</w:t>
+        </w:r>
+      </w:hyperlink>
+      <w:r>
+        <w:rPr>
+          <w:rFonts w:ascii="Courier New" w:cs="Courier New" w:eastAsia="Courier New" w:hAnsi="Courier New"/>
+          <w:color w:val="444444"/>
+          <w:sz w:val="20"/>
+          <w:szCs w:val="20"/>
+          <w:highlight w:val="white"/>
+          <w:rtl w:val="0"/>
+        </w:rPr>
+        <w:t xml:space="preserve"> </w:t>
+      </w:r>
+      <w:r>
+        <w:rPr>
+          <w:rFonts w:ascii="Courier New" w:cs="Courier New" w:eastAsia="Courier New" w:hAnsi="Courier New"/>
+          <w:color w:val="0055aa"/>
+          <w:sz w:val="20"/>
+          <w:szCs w:val="20"/>
+          <w:highlight w:val="white"/>
+          <w:rtl w:val="0"/>
+        </w:rPr>
+        <w:t xml:space="preserve">`oradores`</w:t>
+      </w:r>
+      <w:r>
+        <w:rPr>
+          <w:rFonts w:ascii="Courier New" w:cs="Courier New" w:eastAsia="Courier New" w:hAnsi="Courier New"/>
+          <w:color w:val="444444"/>
+          <w:sz w:val="20"/>
+          <w:szCs w:val="20"/>
+          <w:highlight w:val="white"/>
+          <w:rtl w:val="0"/>
+        </w:rPr>
+        <w:t xml:space="preserve"> </w:t>
+      </w:r>
+      <w:r>
+        <w:rPr>
+          <w:rFonts w:ascii="Courier New" w:cs="Courier New" w:eastAsia="Courier New" w:hAnsi="Courier New"/>
+          <w:color w:val="770088"/>
+          <w:sz w:val="20"/>
+          <w:szCs w:val="20"/>
+          <w:highlight w:val="white"/>
+          <w:rtl w:val="0"/>
+        </w:rPr>
+        <w:t xml:space="preserve">CHANGE</w:t>
+      </w:r>
+      <w:r>
+        <w:rPr>
+          <w:rFonts w:ascii="Courier New" w:cs="Courier New" w:eastAsia="Courier New" w:hAnsi="Courier New"/>
+          <w:color w:val="444444"/>
+          <w:sz w:val="20"/>
+          <w:szCs w:val="20"/>
+          <w:highlight w:val="white"/>
+          <w:rtl w:val="0"/>
+        </w:rPr>
+        <w:t xml:space="preserve"> </w:t>
+      </w:r>
+      <w:r>
+        <w:rPr>
+          <w:rFonts w:ascii="Courier New" w:cs="Courier New" w:eastAsia="Courier New" w:hAnsi="Courier New"/>
+          <w:color w:val="0055aa"/>
+          <w:sz w:val="20"/>
+          <w:szCs w:val="20"/>
+          <w:highlight w:val="white"/>
+          <w:rtl w:val="0"/>
+        </w:rPr>
+        <w:t xml:space="preserve">`id_orador`</w:t>
+      </w:r>
+      <w:r>
+        <w:rPr>
+          <w:rFonts w:ascii="Courier New" w:cs="Courier New" w:eastAsia="Courier New" w:hAnsi="Courier New"/>
+          <w:color w:val="444444"/>
+          <w:sz w:val="20"/>
+          <w:szCs w:val="20"/>
+          <w:highlight w:val="white"/>
+          <w:rtl w:val="0"/>
+        </w:rPr>
+        <w:t xml:space="preserve"> </w:t>
+      </w:r>
+      <w:r>
+        <w:rPr>
+          <w:rFonts w:ascii="Courier New" w:cs="Courier New" w:eastAsia="Courier New" w:hAnsi="Courier New"/>
+          <w:color w:val="0055aa"/>
+          <w:sz w:val="20"/>
+          <w:szCs w:val="20"/>
+          <w:highlight w:val="white"/>
+          <w:rtl w:val="0"/>
+        </w:rPr>
+        <w:t xml:space="preserve">`id_orador`</w:t>
+      </w:r>
+      <w:r>
+        <w:rPr>
+          <w:rFonts w:ascii="Courier New" w:cs="Courier New" w:eastAsia="Courier New" w:hAnsi="Courier New"/>
+          <w:color w:val="444444"/>
+          <w:sz w:val="20"/>
+          <w:szCs w:val="20"/>
+          <w:highlight w:val="white"/>
+          <w:rtl w:val="0"/>
+        </w:rPr>
+        <w:t xml:space="preserve"> </w:t>
+      </w:r>
+      <w:r>
+        <w:rPr>
+          <w:rFonts w:ascii="Courier New" w:cs="Courier New" w:eastAsia="Courier New" w:hAnsi="Courier New"/>
+          <w:color w:val="008855"/>
+          <w:sz w:val="20"/>
+          <w:szCs w:val="20"/>
+          <w:highlight w:val="white"/>
+          <w:rtl w:val="0"/>
+        </w:rPr>
+        <w:t xml:space="preserve">INT</w:t>
+      </w:r>
+      <w:r>
+        <w:rPr>
+          <w:rFonts w:ascii="Courier New" w:cs="Courier New" w:eastAsia="Courier New" w:hAnsi="Courier New"/>
+          <w:color w:val="999977"/>
+          <w:sz w:val="20"/>
+          <w:szCs w:val="20"/>
+          <w:highlight w:val="white"/>
+          <w:rtl w:val="0"/>
+        </w:rPr>
+        <w:t xml:space="preserve">(</w:t>
+      </w:r>
+      <w:r>
+        <w:rPr>
+          <w:rFonts w:ascii="Courier New" w:cs="Courier New" w:eastAsia="Courier New" w:hAnsi="Courier New"/>
+          <w:color w:val="116644"/>
+          <w:sz w:val="20"/>
+          <w:szCs w:val="20"/>
+          <w:highlight w:val="white"/>
+          <w:rtl w:val="0"/>
+        </w:rPr>
+        <w:t xml:space="preserve">11</w:t>
+      </w:r>
+      <w:r>
+        <w:rPr>
+          <w:rFonts w:ascii="Courier New" w:cs="Courier New" w:eastAsia="Courier New" w:hAnsi="Courier New"/>
+          <w:color w:val="999977"/>
+          <w:sz w:val="20"/>
+          <w:szCs w:val="20"/>
+          <w:highlight w:val="white"/>
+          <w:rtl w:val="0"/>
+        </w:rPr>
+        <w:t xml:space="preserve">)</w:t>
+      </w:r>
+      <w:r>
+        <w:rPr>
+          <w:rFonts w:ascii="Courier New" w:cs="Courier New" w:eastAsia="Courier New" w:hAnsi="Courier New"/>
+          <w:color w:val="444444"/>
+          <w:sz w:val="20"/>
+          <w:szCs w:val="20"/>
+          <w:highlight w:val="white"/>
+          <w:rtl w:val="0"/>
+        </w:rPr>
+        <w:t xml:space="preserve"> </w:t>
+      </w:r>
+      <w:hyperlink r:id="rId22">
+        <w:r>
+          <w:rPr>
+            <w:rFonts w:ascii="Courier New" w:cs="Courier New" w:eastAsia="Courier New" w:hAnsi="Courier New"/>
+            <w:color w:val="1155cc"/>
+            <w:sz w:val="20"/>
+            <w:szCs w:val="20"/>
+            <w:highlight w:val="white"/>
+            <w:rtl w:val="0"/>
+          </w:rPr>
+          <w:t xml:space="preserve">NOT</w:t>
+        </w:r>
+      </w:hyperlink>
+      <w:r>
+        <w:rPr>
+          <w:rFonts w:ascii="Courier New" w:cs="Courier New" w:eastAsia="Courier New" w:hAnsi="Courier New"/>
+          <w:color w:val="444444"/>
+          <w:sz w:val="20"/>
+          <w:szCs w:val="20"/>
+          <w:highlight w:val="white"/>
+          <w:rtl w:val="0"/>
+        </w:rPr>
+        <w:t xml:space="preserve"> </w:t>
+      </w:r>
+      <w:r>
+        <w:rPr>
+          <w:rFonts w:ascii="Courier New" w:cs="Courier New" w:eastAsia="Courier New" w:hAnsi="Courier New"/>
+          <w:color w:val="221199"/>
+          <w:sz w:val="20"/>
+          <w:szCs w:val="20"/>
+          <w:highlight w:val="white"/>
+          <w:rtl w:val="0"/>
+        </w:rPr>
+        <w:t xml:space="preserve">NULL</w:t>
+      </w:r>
+      <w:r>
+        <w:rPr>
+          <w:rFonts w:ascii="Courier New" w:cs="Courier New" w:eastAsia="Courier New" w:hAnsi="Courier New"/>
+          <w:color w:val="444444"/>
+          <w:sz w:val="20"/>
+          <w:szCs w:val="20"/>
+          <w:highlight w:val="white"/>
+          <w:rtl w:val="0"/>
+        </w:rPr>
+        <w:t xml:space="preserve">;</w:t>
+      </w:r>
+    </w:p>
+    <w:p>
+      <w:pPr>
+        <w:rPr>
+          <w:rFonts w:ascii="Courier New" w:cs="Courier New" w:eastAsia="Courier New" w:hAnsi="Courier New"/>
+          <w:color w:val="444444"/>
+          <w:sz w:val="20"/>
+          <w:szCs w:val="20"/>
+          <w:highlight w:val="white"/>
+        </w:rPr>
+      </w:pPr>
+      <w:r>
+        <w:rPr>
+          <w:rtl w:val="0"/>
+        </w:rPr>
+      </w:r>
+    </w:p>
+    <w:p>
+      <w:pPr>
+        <w:rPr>
+          <w:rFonts w:ascii="Courier New" w:cs="Courier New" w:eastAsia="Courier New" w:hAnsi="Courier New"/>
+          <w:color w:val="444444"/>
+          <w:sz w:val="20"/>
+          <w:szCs w:val="20"/>
+          <w:highlight w:val="white"/>
+        </w:rPr>
+      </w:pPr>
+      <w:r>
+        <w:rPr>
+          <w:rFonts w:ascii="Courier New" w:cs="Courier New" w:eastAsia="Courier New" w:hAnsi="Courier New"/>
+          <w:color w:val="444444"/>
+          <w:sz w:val="20"/>
+          <w:szCs w:val="20"/>
+          <w:highlight w:val="white"/>
+          <w:rtl w:val="0"/>
+        </w:rPr>
+        <w:t xml:space="preserve">Se agrega el AI:</w:t>
+      </w:r>
+    </w:p>
+    <w:p>
+      <w:pPr>
+        <w:rPr>
+          <w:rFonts w:ascii="Courier New" w:cs="Courier New" w:eastAsia="Courier New" w:hAnsi="Courier New"/>
+          <w:color w:val="444444"/>
+          <w:sz w:val="20"/>
+          <w:szCs w:val="20"/>
+          <w:highlight w:val="white"/>
+        </w:rPr>
+      </w:pPr>
+      <w:r>
+        <w:rPr>
+          <w:rtl w:val="0"/>
+        </w:rPr>
+      </w:r>
+    </w:p>
+    <w:p>
+      <w:pPr>
+        <w:rPr>
+          <w:rFonts w:ascii="Courier New" w:cs="Courier New" w:eastAsia="Courier New" w:hAnsi="Courier New"/>
+          <w:color w:val="444444"/>
+          <w:sz w:val="20"/>
+          <w:szCs w:val="20"/>
+          <w:highlight w:val="white"/>
+        </w:rPr>
+      </w:pPr>
+      <w:hyperlink r:id="rId23">
+        <w:r>
+          <w:rPr>
+            <w:rFonts w:ascii="Courier New" w:cs="Courier New" w:eastAsia="Courier New" w:hAnsi="Courier New"/>
+            <w:color w:val="1155cc"/>
+            <w:sz w:val="20"/>
+            <w:szCs w:val="20"/>
+            <w:highlight w:val="white"/>
+            <w:u w:val="single"/>
+            <w:rtl w:val="0"/>
+          </w:rPr>
+          <w:t xml:space="preserve">ALTER</w:t>
+        </w:r>
+      </w:hyperlink>
+      <w:r>
+        <w:rPr>
+          <w:rFonts w:ascii="Courier New" w:cs="Courier New" w:eastAsia="Courier New" w:hAnsi="Courier New"/>
+          <w:color w:val="444444"/>
+          <w:sz w:val="20"/>
+          <w:szCs w:val="20"/>
+          <w:highlight w:val="white"/>
+          <w:rtl w:val="0"/>
+        </w:rPr>
+        <w:t xml:space="preserve"> </w:t>
+      </w:r>
+      <w:hyperlink r:id="rId24">
+        <w:r>
+          <w:rPr>
+            <w:rFonts w:ascii="Courier New" w:cs="Courier New" w:eastAsia="Courier New" w:hAnsi="Courier New"/>
+            <w:color w:val="1155cc"/>
+            <w:sz w:val="20"/>
+            <w:szCs w:val="20"/>
+            <w:highlight w:val="white"/>
+            <w:rtl w:val="0"/>
+          </w:rPr>
+          <w:t xml:space="preserve">TABLE</w:t>
+        </w:r>
+      </w:hyperlink>
+      <w:r>
+        <w:rPr>
+          <w:rFonts w:ascii="Courier New" w:cs="Courier New" w:eastAsia="Courier New" w:hAnsi="Courier New"/>
+          <w:color w:val="444444"/>
+          <w:sz w:val="20"/>
+          <w:szCs w:val="20"/>
+          <w:highlight w:val="white"/>
+          <w:rtl w:val="0"/>
+        </w:rPr>
+        <w:t xml:space="preserve"> </w:t>
+      </w:r>
+      <w:r>
+        <w:rPr>
+          <w:rFonts w:ascii="Courier New" w:cs="Courier New" w:eastAsia="Courier New" w:hAnsi="Courier New"/>
+          <w:color w:val="0055aa"/>
+          <w:sz w:val="20"/>
+          <w:szCs w:val="20"/>
+          <w:highlight w:val="white"/>
+          <w:rtl w:val="0"/>
+        </w:rPr>
+        <w:t xml:space="preserve">`oradores`</w:t>
+      </w:r>
+      <w:r>
+        <w:rPr>
+          <w:rFonts w:ascii="Courier New" w:cs="Courier New" w:eastAsia="Courier New" w:hAnsi="Courier New"/>
+          <w:color w:val="444444"/>
+          <w:sz w:val="20"/>
+          <w:szCs w:val="20"/>
+          <w:highlight w:val="white"/>
+          <w:rtl w:val="0"/>
+        </w:rPr>
+        <w:t xml:space="preserve"> </w:t>
+      </w:r>
+      <w:r>
+        <w:rPr>
+          <w:rFonts w:ascii="Courier New" w:cs="Courier New" w:eastAsia="Courier New" w:hAnsi="Courier New"/>
+          <w:color w:val="770088"/>
+          <w:sz w:val="20"/>
+          <w:szCs w:val="20"/>
+          <w:highlight w:val="white"/>
+          <w:rtl w:val="0"/>
+        </w:rPr>
+        <w:t xml:space="preserve">CHANGE</w:t>
+      </w:r>
+      <w:r>
+        <w:rPr>
+          <w:rFonts w:ascii="Courier New" w:cs="Courier New" w:eastAsia="Courier New" w:hAnsi="Courier New"/>
+          <w:color w:val="444444"/>
+          <w:sz w:val="20"/>
+          <w:szCs w:val="20"/>
+          <w:highlight w:val="white"/>
+          <w:rtl w:val="0"/>
+        </w:rPr>
+        <w:t xml:space="preserve"> </w:t>
+      </w:r>
+      <w:r>
+        <w:rPr>
+          <w:rFonts w:ascii="Courier New" w:cs="Courier New" w:eastAsia="Courier New" w:hAnsi="Courier New"/>
+          <w:color w:val="0055aa"/>
+          <w:sz w:val="20"/>
+          <w:szCs w:val="20"/>
+          <w:highlight w:val="white"/>
+          <w:rtl w:val="0"/>
+        </w:rPr>
+        <w:t xml:space="preserve">`id_orador`</w:t>
+      </w:r>
+      <w:r>
+        <w:rPr>
+          <w:rFonts w:ascii="Courier New" w:cs="Courier New" w:eastAsia="Courier New" w:hAnsi="Courier New"/>
+          <w:color w:val="444444"/>
+          <w:sz w:val="20"/>
+          <w:szCs w:val="20"/>
+          <w:highlight w:val="white"/>
+          <w:rtl w:val="0"/>
+        </w:rPr>
+        <w:t xml:space="preserve"> </w:t>
+      </w:r>
+      <w:r>
+        <w:rPr>
+          <w:rFonts w:ascii="Courier New" w:cs="Courier New" w:eastAsia="Courier New" w:hAnsi="Courier New"/>
+          <w:color w:val="0055aa"/>
+          <w:sz w:val="20"/>
+          <w:szCs w:val="20"/>
+          <w:highlight w:val="white"/>
+          <w:rtl w:val="0"/>
+        </w:rPr>
+        <w:t xml:space="preserve">`id_orador`</w:t>
+      </w:r>
+      <w:r>
+        <w:rPr>
+          <w:rFonts w:ascii="Courier New" w:cs="Courier New" w:eastAsia="Courier New" w:hAnsi="Courier New"/>
+          <w:color w:val="444444"/>
+          <w:sz w:val="20"/>
+          <w:szCs w:val="20"/>
+          <w:highlight w:val="white"/>
+          <w:rtl w:val="0"/>
+        </w:rPr>
+        <w:t xml:space="preserve"> </w:t>
+      </w:r>
+      <w:r>
+        <w:rPr>
+          <w:rFonts w:ascii="Courier New" w:cs="Courier New" w:eastAsia="Courier New" w:hAnsi="Courier New"/>
+          <w:color w:val="008855"/>
+          <w:sz w:val="20"/>
+          <w:szCs w:val="20"/>
+          <w:highlight w:val="white"/>
+          <w:rtl w:val="0"/>
+        </w:rPr>
+        <w:t xml:space="preserve">INT</w:t>
+      </w:r>
+      <w:r>
+        <w:rPr>
+          <w:rFonts w:ascii="Courier New" w:cs="Courier New" w:eastAsia="Courier New" w:hAnsi="Courier New"/>
+          <w:color w:val="999977"/>
+          <w:sz w:val="20"/>
+          <w:szCs w:val="20"/>
+          <w:highlight w:val="white"/>
+          <w:rtl w:val="0"/>
+        </w:rPr>
+        <w:t xml:space="preserve">(</w:t>
+      </w:r>
+      <w:r>
+        <w:rPr>
+          <w:rFonts w:ascii="Courier New" w:cs="Courier New" w:eastAsia="Courier New" w:hAnsi="Courier New"/>
+          <w:color w:val="116644"/>
+          <w:sz w:val="20"/>
+          <w:szCs w:val="20"/>
+          <w:highlight w:val="white"/>
+          <w:rtl w:val="0"/>
+        </w:rPr>
+        <w:t xml:space="preserve">11</w:t>
+      </w:r>
+      <w:r>
+        <w:rPr>
+          <w:rFonts w:ascii="Courier New" w:cs="Courier New" w:eastAsia="Courier New" w:hAnsi="Courier New"/>
+          <w:color w:val="999977"/>
+          <w:sz w:val="20"/>
+          <w:szCs w:val="20"/>
+          <w:highlight w:val="white"/>
+          <w:rtl w:val="0"/>
+        </w:rPr>
+        <w:t xml:space="preserve">)</w:t>
+      </w:r>
+      <w:r>
+        <w:rPr>
+          <w:rFonts w:ascii="Courier New" w:cs="Courier New" w:eastAsia="Courier New" w:hAnsi="Courier New"/>
+          <w:color w:val="444444"/>
+          <w:sz w:val="20"/>
+          <w:szCs w:val="20"/>
+          <w:highlight w:val="white"/>
+          <w:rtl w:val="0"/>
+        </w:rPr>
+        <w:t xml:space="preserve"> </w:t>
+      </w:r>
+      <w:hyperlink r:id="rId25">
+        <w:r>
+          <w:rPr>
+            <w:rFonts w:ascii="Courier New" w:cs="Courier New" w:eastAsia="Courier New" w:hAnsi="Courier New"/>
+            <w:color w:val="1155cc"/>
+            <w:sz w:val="20"/>
+            <w:szCs w:val="20"/>
+            <w:highlight w:val="white"/>
+            <w:rtl w:val="0"/>
+          </w:rPr>
+          <w:t xml:space="preserve">NOT</w:t>
+        </w:r>
+      </w:hyperlink>
+      <w:r>
+        <w:rPr>
+          <w:rFonts w:ascii="Courier New" w:cs="Courier New" w:eastAsia="Courier New" w:hAnsi="Courier New"/>
+          <w:color w:val="444444"/>
+          <w:sz w:val="20"/>
+          <w:szCs w:val="20"/>
+          <w:highlight w:val="white"/>
+          <w:rtl w:val="0"/>
+        </w:rPr>
+        <w:t xml:space="preserve"> </w:t>
+      </w:r>
+      <w:r>
+        <w:rPr>
+          <w:rFonts w:ascii="Courier New" w:cs="Courier New" w:eastAsia="Courier New" w:hAnsi="Courier New"/>
+          <w:color w:val="221199"/>
+          <w:sz w:val="20"/>
+          <w:szCs w:val="20"/>
+          <w:highlight w:val="white"/>
+          <w:rtl w:val="0"/>
+        </w:rPr>
+        <w:t xml:space="preserve">NULL</w:t>
+      </w:r>
+      <w:r>
+        <w:rPr>
+          <w:rFonts w:ascii="Courier New" w:cs="Courier New" w:eastAsia="Courier New" w:hAnsi="Courier New"/>
+          <w:color w:val="444444"/>
+          <w:sz w:val="20"/>
+          <w:szCs w:val="20"/>
+          <w:highlight w:val="white"/>
+          <w:rtl w:val="0"/>
+        </w:rPr>
+        <w:t xml:space="preserve"> </w:t>
+      </w:r>
+      <w:r>
+        <w:rPr>
+          <w:rFonts w:ascii="Courier New" w:cs="Courier New" w:eastAsia="Courier New" w:hAnsi="Courier New"/>
+          <w:color w:val="770088"/>
+          <w:sz w:val="20"/>
+          <w:szCs w:val="20"/>
+          <w:highlight w:val="white"/>
+          <w:rtl w:val="0"/>
+        </w:rPr>
+        <w:t xml:space="preserve">AUTO_INCREMENT</w:t>
+      </w:r>
+      <w:r>
+        <w:rPr>
+          <w:rFonts w:ascii="Courier New" w:cs="Courier New" w:eastAsia="Courier New" w:hAnsi="Courier New"/>
+          <w:color w:val="444444"/>
+          <w:sz w:val="20"/>
+          <w:szCs w:val="20"/>
+          <w:highlight w:val="white"/>
+          <w:rtl w:val="0"/>
+        </w:rPr>
+        <w:t xml:space="preserve">;</w:t>
+      </w:r>
+    </w:p>
+    <w:p>
+      <w:pPr>
+        <w:rPr>
+          <w:rFonts w:ascii="Courier New" w:cs="Courier New" w:eastAsia="Courier New" w:hAnsi="Courier New"/>
+          <w:color w:val="444444"/>
+          <w:sz w:val="20"/>
+          <w:szCs w:val="20"/>
+          <w:highlight w:val="white"/>
+        </w:rPr>
+      </w:pPr>
+      <w:r>
+        <w:rPr>
+          <w:rtl w:val="0"/>
+        </w:rPr>
+      </w:r>
+    </w:p>
+    <w:p>
+      <w:pPr>
+        <w:rPr>
+          <w:rFonts w:ascii="Courier New" w:cs="Courier New" w:eastAsia="Courier New" w:hAnsi="Courier New"/>
+          <w:color w:val="444444"/>
+          <w:sz w:val="20"/>
+          <w:szCs w:val="20"/>
+          <w:highlight w:val="white"/>
+        </w:rPr>
+      </w:pPr>
+      <w:r>
+        <w:rPr>
+          <w:rtl w:val="0"/>
+        </w:rPr>
+      </w:r>
+    </w:p>
+    <w:p>
+      <w:pPr>
+        <w:rPr>
+          <w:rFonts w:ascii="Courier New" w:cs="Courier New" w:eastAsia="Courier New" w:hAnsi="Courier New"/>
+          <w:color w:val="444444"/>
+          <w:sz w:val="20"/>
+          <w:szCs w:val="20"/>
+          <w:highlight w:val="white"/>
+        </w:rPr>
+      </w:pPr>
+      <w:r>
+        <w:rPr>
+          <w:rFonts w:ascii="Courier New" w:cs="Courier New" w:eastAsia="Courier New" w:hAnsi="Courier New"/>
+          <w:color w:val="444444"/>
+          <w:sz w:val="20"/>
+          <w:szCs w:val="20"/>
+          <w:highlight w:val="white"/>
+          <w:rtl w:val="0"/>
+        </w:rPr>
+        <w:t xml:space="preserve">Se insertan los 10 registros de oradores:</w:t>
+      </w:r>
+    </w:p>
+    <w:p>
+      <w:pPr>
+        <w:rPr>
+          <w:rFonts w:ascii="Courier New" w:cs="Courier New" w:eastAsia="Courier New" w:hAnsi="Courier New"/>
+          <w:color w:val="444444"/>
+          <w:sz w:val="20"/>
+          <w:szCs w:val="20"/>
+          <w:highlight w:val="white"/>
+        </w:rPr>
+      </w:pPr>
+      <w:r>
+        <w:rPr>
+          <w:rtl w:val="0"/>
+        </w:rPr>
+      </w:r>
+    </w:p>
+    <w:p>
+      <w:pPr>
+        <w:rPr>
+          <w:rFonts w:ascii="Courier New" w:cs="Courier New" w:eastAsia="Courier New" w:hAnsi="Courier New"/>
+          <w:color w:val="444444"/>
+          <w:sz w:val="20"/>
+          <w:szCs w:val="20"/>
+          <w:highlight w:val="white"/>
+        </w:rPr>
+      </w:pPr>
+      <w:r>
+        <w:rPr>
+          <w:rFonts w:ascii="Courier New" w:cs="Courier New" w:eastAsia="Courier New" w:hAnsi="Courier New"/>
+          <w:color w:val="444444"/>
+          <w:sz w:val="20"/>
+          <w:szCs w:val="20"/>
+          <w:highlight w:val="white"/>
+          <w:rtl w:val="0"/>
+        </w:rPr>
+        <w:t xml:space="preserve">INSERT INTO `oradores` (`id_orador`, `nombre`, `apellido`, `mail`, `tema`, `fecha_alta`) VALUES ('', 'Steve', 'Jobs', 'steve_jobs@gmail.com', 'Javascript\r\nReact', current_timestamp());</w:t>
+      </w:r>
+    </w:p>
+    <w:p>
+      <w:pPr>
+        <w:rPr>
+          <w:rFonts w:ascii="Courier New" w:cs="Courier New" w:eastAsia="Courier New" w:hAnsi="Courier New"/>
+          <w:color w:val="444444"/>
+          <w:sz w:val="20"/>
+          <w:szCs w:val="20"/>
+          <w:highlight w:val="white"/>
+        </w:rPr>
+      </w:pPr>
+      <w:r>
+        <w:rPr>
+          <w:rtl w:val="0"/>
+        </w:rPr>
+      </w:r>
+    </w:p>
+    <w:p>
+      <w:pPr>
+        <w:rPr>
+          <w:rFonts w:ascii="Courier New" w:cs="Courier New" w:eastAsia="Courier New" w:hAnsi="Courier New"/>
+          <w:color w:val="444444"/>
+          <w:sz w:val="20"/>
+          <w:szCs w:val="20"/>
+          <w:highlight w:val="white"/>
+        </w:rPr>
+      </w:pPr>
+      <w:r>
+        <w:rPr>
+          <w:rFonts w:ascii="Courier New" w:cs="Courier New" w:eastAsia="Courier New" w:hAnsi="Courier New"/>
+          <w:color w:val="444444"/>
+          <w:sz w:val="20"/>
+          <w:szCs w:val="20"/>
+          <w:highlight w:val="white"/>
+          <w:rtl w:val="0"/>
+        </w:rPr>
+        <w:t xml:space="preserve">INSERT INTO `oradores` (`id_orador`, `nombre`, `apellido`, `mail`, `tema`, `fecha_alta`) VALUES ('2', 'bill', 'gates', 'bill_gates@gmail.com', 'javascript\r\nreact', current_timestamp());</w:t>
+      </w:r>
+    </w:p>
+    <w:p>
+      <w:pPr>
+        <w:rPr>
+          <w:rFonts w:ascii="Courier New" w:cs="Courier New" w:eastAsia="Courier New" w:hAnsi="Courier New"/>
+          <w:color w:val="444444"/>
+          <w:sz w:val="20"/>
+          <w:szCs w:val="20"/>
+          <w:highlight w:val="white"/>
+        </w:rPr>
+      </w:pPr>
+      <w:hyperlink r:id="rId26">
+        <w:r>
+          <w:rPr>
+            <w:rFonts w:ascii="Courier New" w:cs="Courier New" w:eastAsia="Courier New" w:hAnsi="Courier New"/>
+            <w:color w:val="1155cc"/>
+            <w:sz w:val="20"/>
+            <w:szCs w:val="20"/>
+            <w:shd w:fill="e5e5e5" w:val="clear"/>
+            <w:rtl w:val="0"/>
+          </w:rPr>
+          <w:t xml:space="preserve">UPDATE</w:t>
+        </w:r>
+      </w:hyperlink>
+      <w:r>
+        <w:rPr>
+          <w:rFonts w:ascii="Courier New" w:cs="Courier New" w:eastAsia="Courier New" w:hAnsi="Courier New"/>
+          <w:color w:val="444444"/>
+          <w:sz w:val="20"/>
+          <w:szCs w:val="20"/>
+          <w:shd w:fill="e5e5e5" w:val="clear"/>
+          <w:rtl w:val="0"/>
+        </w:rPr>
+        <w:t xml:space="preserve"> </w:t>
+      </w:r>
+      <w:r>
+        <w:rPr>
+          <w:rFonts w:ascii="Courier New" w:cs="Courier New" w:eastAsia="Courier New" w:hAnsi="Courier New"/>
+          <w:color w:val="0055aa"/>
+          <w:sz w:val="20"/>
+          <w:szCs w:val="20"/>
+          <w:shd w:fill="e5e5e5" w:val="clear"/>
+          <w:rtl w:val="0"/>
+        </w:rPr>
+        <w:t xml:space="preserve">`oradores`</w:t>
+      </w:r>
+      <w:r>
+        <w:rPr>
+          <w:rFonts w:ascii="Courier New" w:cs="Courier New" w:eastAsia="Courier New" w:hAnsi="Courier New"/>
+          <w:color w:val="444444"/>
+          <w:sz w:val="20"/>
+          <w:szCs w:val="20"/>
+          <w:shd w:fill="e5e5e5" w:val="clear"/>
+          <w:rtl w:val="0"/>
+        </w:rPr>
+        <w:t xml:space="preserve"> </w:t>
+      </w:r>
+      <w:hyperlink r:id="rId27">
+        <w:r>
+          <w:rPr>
+            <w:rFonts w:ascii="Courier New" w:cs="Courier New" w:eastAsia="Courier New" w:hAnsi="Courier New"/>
+            <w:color w:val="1155cc"/>
+            <w:sz w:val="20"/>
+            <w:szCs w:val="20"/>
+            <w:shd w:fill="e5e5e5" w:val="clear"/>
+            <w:rtl w:val="0"/>
+          </w:rPr>
+          <w:t xml:space="preserve">SET</w:t>
+        </w:r>
+      </w:hyperlink>
+      <w:r>
+        <w:rPr>
+          <w:rFonts w:ascii="Courier New" w:cs="Courier New" w:eastAsia="Courier New" w:hAnsi="Courier New"/>
+          <w:color w:val="444444"/>
+          <w:sz w:val="20"/>
+          <w:szCs w:val="20"/>
+          <w:shd w:fill="e5e5e5" w:val="clear"/>
+          <w:rtl w:val="0"/>
+        </w:rPr>
+        <w:t xml:space="preserve"> </w:t>
+      </w:r>
+      <w:r>
+        <w:rPr>
+          <w:rFonts w:ascii="Courier New" w:cs="Courier New" w:eastAsia="Courier New" w:hAnsi="Courier New"/>
+          <w:color w:val="0055aa"/>
+          <w:sz w:val="20"/>
+          <w:szCs w:val="20"/>
+          <w:shd w:fill="e5e5e5" w:val="clear"/>
+          <w:rtl w:val="0"/>
+        </w:rPr>
+        <w:t xml:space="preserve">`id_orador`</w:t>
+      </w:r>
+      <w:r>
+        <w:rPr>
+          <w:rFonts w:ascii="Courier New" w:cs="Courier New" w:eastAsia="Courier New" w:hAnsi="Courier New"/>
+          <w:color w:val="444444"/>
+          <w:sz w:val="20"/>
+          <w:szCs w:val="20"/>
+          <w:shd w:fill="e5e5e5" w:val="clear"/>
+          <w:rtl w:val="0"/>
+        </w:rPr>
+        <w:t xml:space="preserve"> </w:t>
+      </w:r>
+      <w:r>
+        <w:rPr>
+          <w:rFonts w:ascii="Courier New" w:cs="Courier New" w:eastAsia="Courier New" w:hAnsi="Courier New"/>
+          <w:color w:val="ff00ff"/>
+          <w:sz w:val="20"/>
+          <w:szCs w:val="20"/>
+          <w:shd w:fill="e5e5e5" w:val="clear"/>
+          <w:rtl w:val="0"/>
+        </w:rPr>
+        <w:t xml:space="preserve">=</w:t>
+      </w:r>
+      <w:r>
+        <w:rPr>
+          <w:rFonts w:ascii="Courier New" w:cs="Courier New" w:eastAsia="Courier New" w:hAnsi="Courier New"/>
+          <w:color w:val="444444"/>
+          <w:sz w:val="20"/>
+          <w:szCs w:val="20"/>
+          <w:shd w:fill="e5e5e5" w:val="clear"/>
+          <w:rtl w:val="0"/>
+        </w:rPr>
+        <w:t xml:space="preserve"> </w:t>
+      </w:r>
+      <w:r>
+        <w:rPr>
+          <w:rFonts w:ascii="Courier New" w:cs="Courier New" w:eastAsia="Courier New" w:hAnsi="Courier New"/>
+          <w:color w:val="aa1111"/>
+          <w:sz w:val="20"/>
+          <w:szCs w:val="20"/>
+          <w:shd w:fill="e5e5e5" w:val="clear"/>
+          <w:rtl w:val="0"/>
+        </w:rPr>
+        <w:t xml:space="preserve">'1'</w:t>
+      </w:r>
+      <w:r>
+        <w:rPr>
+          <w:rFonts w:ascii="Courier New" w:cs="Courier New" w:eastAsia="Courier New" w:hAnsi="Courier New"/>
+          <w:color w:val="444444"/>
+          <w:sz w:val="20"/>
+          <w:szCs w:val="20"/>
+          <w:shd w:fill="e5e5e5" w:val="clear"/>
+          <w:rtl w:val="0"/>
+        </w:rPr>
+        <w:t xml:space="preserve"> </w:t>
+      </w:r>
+      <w:r>
+        <w:rPr>
+          <w:rFonts w:ascii="Courier New" w:cs="Courier New" w:eastAsia="Courier New" w:hAnsi="Courier New"/>
+          <w:color w:val="770088"/>
+          <w:sz w:val="20"/>
+          <w:szCs w:val="20"/>
+          <w:shd w:fill="e5e5e5" w:val="clear"/>
+          <w:rtl w:val="0"/>
+        </w:rPr>
+        <w:t xml:space="preserve">WHERE</w:t>
+      </w:r>
+      <w:r>
+        <w:rPr>
+          <w:rFonts w:ascii="Courier New" w:cs="Courier New" w:eastAsia="Courier New" w:hAnsi="Courier New"/>
+          <w:color w:val="444444"/>
+          <w:sz w:val="20"/>
+          <w:szCs w:val="20"/>
+          <w:shd w:fill="e5e5e5" w:val="clear"/>
+          <w:rtl w:val="0"/>
+        </w:rPr>
+        <w:t xml:space="preserve"> </w:t>
+      </w:r>
+      <w:r>
+        <w:rPr>
+          <w:rFonts w:ascii="Courier New" w:cs="Courier New" w:eastAsia="Courier New" w:hAnsi="Courier New"/>
+          <w:color w:val="0055aa"/>
+          <w:sz w:val="20"/>
+          <w:szCs w:val="20"/>
+          <w:shd w:fill="e5e5e5" w:val="clear"/>
+          <w:rtl w:val="0"/>
+        </w:rPr>
+        <w:t xml:space="preserve">`oradores`</w:t>
+      </w:r>
+      <w:r>
+        <w:rPr>
+          <w:rFonts w:ascii="Courier New" w:cs="Courier New" w:eastAsia="Courier New" w:hAnsi="Courier New"/>
+          <w:color w:val="444444"/>
+          <w:sz w:val="20"/>
+          <w:szCs w:val="20"/>
+          <w:shd w:fill="e5e5e5" w:val="clear"/>
+          <w:rtl w:val="0"/>
+        </w:rPr>
+        <w:t xml:space="preserve">.</w:t>
+      </w:r>
+      <w:r>
+        <w:rPr>
+          <w:rFonts w:ascii="Courier New" w:cs="Courier New" w:eastAsia="Courier New" w:hAnsi="Courier New"/>
+          <w:color w:val="0055aa"/>
+          <w:sz w:val="20"/>
+          <w:szCs w:val="20"/>
+          <w:shd w:fill="e5e5e5" w:val="clear"/>
+          <w:rtl w:val="0"/>
+        </w:rPr>
+        <w:t xml:space="preserve">`id_orador`</w:t>
+      </w:r>
+      <w:r>
+        <w:rPr>
+          <w:rFonts w:ascii="Courier New" w:cs="Courier New" w:eastAsia="Courier New" w:hAnsi="Courier New"/>
+          <w:color w:val="444444"/>
+          <w:sz w:val="20"/>
+          <w:szCs w:val="20"/>
+          <w:shd w:fill="e5e5e5" w:val="clear"/>
+          <w:rtl w:val="0"/>
+        </w:rPr>
+        <w:t xml:space="preserve"> </w:t>
+      </w:r>
+      <w:r>
+        <w:rPr>
+          <w:rFonts w:ascii="Courier New" w:cs="Courier New" w:eastAsia="Courier New" w:hAnsi="Courier New"/>
+          <w:color w:val="ff00ff"/>
+          <w:sz w:val="20"/>
+          <w:szCs w:val="20"/>
+          <w:shd w:fill="e5e5e5" w:val="clear"/>
+          <w:rtl w:val="0"/>
+        </w:rPr>
+        <w:t xml:space="preserve">=</w:t>
+      </w:r>
+      <w:r>
+        <w:rPr>
+          <w:rFonts w:ascii="Courier New" w:cs="Courier New" w:eastAsia="Courier New" w:hAnsi="Courier New"/>
+          <w:color w:val="444444"/>
+          <w:sz w:val="20"/>
+          <w:szCs w:val="20"/>
+          <w:shd w:fill="e5e5e5" w:val="clear"/>
+          <w:rtl w:val="0"/>
+        </w:rPr>
+        <w:t xml:space="preserve"> </w:t>
+      </w:r>
+      <w:r>
+        <w:rPr>
+          <w:rFonts w:ascii="Courier New" w:cs="Courier New" w:eastAsia="Courier New" w:hAnsi="Courier New"/>
+          <w:color w:val="116644"/>
+          <w:sz w:val="20"/>
+          <w:szCs w:val="20"/>
+          <w:shd w:fill="e5e5e5" w:val="clear"/>
+          <w:rtl w:val="0"/>
+        </w:rPr>
+        <w:t xml:space="preserve">2</w:t>
+      </w:r>
+      <w:r>
+        <w:rPr>
+          <w:rFonts w:ascii="Courier New" w:cs="Courier New" w:eastAsia="Courier New" w:hAnsi="Courier New"/>
+          <w:color w:val="444444"/>
+          <w:sz w:val="20"/>
+          <w:szCs w:val="20"/>
+          <w:shd w:fill="e5e5e5" w:val="clear"/>
+          <w:rtl w:val="0"/>
+        </w:rPr>
+        <w:t xml:space="preserve">;</w:t>
+      </w:r>
+      <w:r>
+        <w:rPr>
+          <w:rtl w:val="0"/>
+        </w:rPr>
+      </w:r>
+    </w:p>
+    <w:p>
+      <w:pPr>
+        <w:rPr>
+          <w:rFonts w:ascii="Courier New" w:cs="Courier New" w:eastAsia="Courier New" w:hAnsi="Courier New"/>
+          <w:color w:val="444444"/>
+          <w:sz w:val="20"/>
+          <w:szCs w:val="20"/>
+          <w:highlight w:val="white"/>
+        </w:rPr>
+      </w:pPr>
+      <w:r>
+        <w:rPr>
+          <w:rtl w:val="0"/>
+        </w:rPr>
+      </w:r>
+    </w:p>
+    <w:p>
+      <w:pPr>
+        <w:rPr>
+          <w:rFonts w:ascii="Courier New" w:cs="Courier New" w:eastAsia="Courier New" w:hAnsi="Courier New"/>
+          <w:color w:val="444444"/>
+          <w:sz w:val="20"/>
+          <w:szCs w:val="20"/>
+          <w:highlight w:val="white"/>
+        </w:rPr>
+      </w:pPr>
+      <w:r>
+        <w:rPr>
+          <w:rFonts w:ascii="Courier New" w:cs="Courier New" w:eastAsia="Courier New" w:hAnsi="Courier New"/>
+          <w:color w:val="444444"/>
+          <w:sz w:val="20"/>
+          <w:szCs w:val="20"/>
+          <w:highlight w:val="white"/>
+          <w:rtl w:val="0"/>
+        </w:rPr>
+        <w:t xml:space="preserve">INSERT INTO `oradores` (`id_orador`, `nombre`, `apellido`, `mail`, `tema`, `fecha_alta`) VALUES ('3', 'Ada', 'Lovelace', 'ada_lovelace@gmail.com', 'Negocios\r\nStartups', current_timestamp())</w:t>
+      </w:r>
+    </w:p>
+    <w:p>
+      <w:pPr>
+        <w:rPr>
+          <w:rFonts w:ascii="Courier New" w:cs="Courier New" w:eastAsia="Courier New" w:hAnsi="Courier New"/>
+          <w:color w:val="444444"/>
+          <w:sz w:val="20"/>
+          <w:szCs w:val="20"/>
+          <w:highlight w:val="white"/>
+        </w:rPr>
+      </w:pPr>
+      <w:r>
+        <w:rPr>
+          <w:rtl w:val="0"/>
+        </w:rPr>
+      </w:r>
+    </w:p>
+    <w:p>
+      <w:pPr>
+        <w:rPr>
+          <w:rFonts w:ascii="Courier New" w:cs="Courier New" w:eastAsia="Courier New" w:hAnsi="Courier New"/>
+          <w:color w:val="444444"/>
+          <w:sz w:val="20"/>
+          <w:szCs w:val="20"/>
+          <w:highlight w:val="white"/>
+        </w:rPr>
+      </w:pPr>
+      <w:r>
+        <w:rPr>
+          <w:rFonts w:ascii="Courier New" w:cs="Courier New" w:eastAsia="Courier New" w:hAnsi="Courier New"/>
+          <w:color w:val="444444"/>
+          <w:sz w:val="20"/>
+          <w:szCs w:val="20"/>
+          <w:highlight w:val="white"/>
+          <w:rtl w:val="0"/>
+        </w:rPr>
+        <w:t xml:space="preserve">INSERT INTO `oradores` (`id_orador`, `nombre`, `apellido`, `mail`, `tema`, `fecha_alta`) VALUES ('4', 'Roberto', 'Romero', 'roberto_romero@gmail.com', 'Industrias\r\nNegocios', current_timestamp());</w:t>
+      </w:r>
+    </w:p>
+    <w:p>
+      <w:pPr>
+        <w:rPr>
+          <w:rFonts w:ascii="Courier New" w:cs="Courier New" w:eastAsia="Courier New" w:hAnsi="Courier New"/>
+          <w:color w:val="444444"/>
+          <w:sz w:val="20"/>
+          <w:szCs w:val="20"/>
+          <w:highlight w:val="white"/>
+        </w:rPr>
+      </w:pPr>
+      <w:r>
+        <w:rPr>
+          <w:rtl w:val="0"/>
+        </w:rPr>
+      </w:r>
+    </w:p>
+    <w:p>
+      <w:pPr>
+        <w:rPr>
+          <w:rFonts w:ascii="Courier New" w:cs="Courier New" w:eastAsia="Courier New" w:hAnsi="Courier New"/>
+          <w:color w:val="444444"/>
+          <w:sz w:val="20"/>
+          <w:szCs w:val="20"/>
+          <w:highlight w:val="white"/>
+        </w:rPr>
+      </w:pPr>
+      <w:r>
+        <w:rPr>
+          <w:rFonts w:ascii="Courier New" w:cs="Courier New" w:eastAsia="Courier New" w:hAnsi="Courier New"/>
+          <w:color w:val="444444"/>
+          <w:sz w:val="20"/>
+          <w:szCs w:val="20"/>
+          <w:highlight w:val="white"/>
+          <w:rtl w:val="0"/>
+        </w:rPr>
+        <w:t xml:space="preserve">INSERT INTO `oradores` (`id_orador`, `nombre`, `apellido`, `mail`, `tema`, `fecha_alta`) VALUES ('5', 'Rosario', 'Francesca', 'rosario_francesca@gmail.com', 'Industrias\r\nNegocios', current_timestamp());</w:t>
+      </w:r>
+    </w:p>
+    <w:p>
+      <w:pPr>
+        <w:rPr>
+          <w:rFonts w:ascii="Courier New" w:cs="Courier New" w:eastAsia="Courier New" w:hAnsi="Courier New"/>
+          <w:color w:val="444444"/>
+          <w:sz w:val="20"/>
+          <w:szCs w:val="20"/>
+          <w:highlight w:val="white"/>
+        </w:rPr>
+      </w:pPr>
+      <w:r>
+        <w:rPr>
+          <w:rtl w:val="0"/>
+        </w:rPr>
+      </w:r>
+    </w:p>
+    <w:p>
+      <w:pPr>
+        <w:rPr>
+          <w:rFonts w:ascii="Courier New" w:cs="Courier New" w:eastAsia="Courier New" w:hAnsi="Courier New"/>
+          <w:color w:val="444444"/>
+          <w:sz w:val="20"/>
+          <w:szCs w:val="20"/>
+        </w:rPr>
+      </w:pPr>
+      <w:r>
+        <w:rPr>
+          <w:rFonts w:ascii="Courier New" w:cs="Courier New" w:eastAsia="Courier New" w:hAnsi="Courier New"/>
+          <w:color w:val="444444"/>
+          <w:sz w:val="20"/>
+          <w:szCs w:val="20"/>
+          <w:highlight w:val="white"/>
+          <w:rtl w:val="0"/>
+        </w:rPr>
+        <w:t xml:space="preserve">INSERT INTO `oradores` (`id_orador`, `nombre`, `apellido`, `mail`, `tema`, `fecha_alta`) VALUES ('6', 'Joel', 'Kubrak', 'joel_kubrak@gmail.com', 'Est</w:t>
+      </w:r>
+      <w:r>
+        <w:rPr>
+          <w:rFonts w:ascii="Courier New" w:cs="Courier New" w:eastAsia="Courier New" w:hAnsi="Courier New"/>
+          <w:color w:val="444444"/>
+          <w:sz w:val="20"/>
+          <w:szCs w:val="20"/>
+          <w:rtl w:val="0"/>
+        </w:rPr>
+        <w:t xml:space="preserve">udios\r\nTrabajo', current_timestamp());</w:t>
+      </w:r>
+    </w:p>
+    <w:p>
+      <w:pPr>
+        <w:rPr>
+          <w:rFonts w:ascii="Courier New" w:cs="Courier New" w:eastAsia="Courier New" w:hAnsi="Courier New"/>
+          <w:color w:val="444444"/>
+          <w:sz w:val="20"/>
+          <w:szCs w:val="20"/>
+        </w:rPr>
+      </w:pPr>
+      <w:r>
+        <w:rPr>
+          <w:rtl w:val="0"/>
+        </w:rPr>
+      </w:r>
+    </w:p>
+    <w:p>
+      <w:pPr>
+        <w:rPr>
+          <w:rFonts w:ascii="Courier New" w:cs="Courier New" w:eastAsia="Courier New" w:hAnsi="Courier New"/>
+          <w:color w:val="444444"/>
+          <w:sz w:val="20"/>
+          <w:szCs w:val="20"/>
+        </w:rPr>
+      </w:pPr>
+      <w:hyperlink r:id="rId28">
+        <w:r>
+          <w:rPr>
+            <w:rFonts w:ascii="Courier New" w:cs="Courier New" w:eastAsia="Courier New" w:hAnsi="Courier New"/>
+            <w:color w:val="1155cc"/>
+            <w:sz w:val="20"/>
+            <w:szCs w:val="20"/>
+            <w:rtl w:val="0"/>
+          </w:rPr>
+          <w:t xml:space="preserve">INSERT</w:t>
+        </w:r>
+      </w:hyperlink>
+      <w:r>
+        <w:rPr>
+          <w:rFonts w:ascii="Courier New" w:cs="Courier New" w:eastAsia="Courier New" w:hAnsi="Courier New"/>
+          <w:color w:val="444444"/>
+          <w:sz w:val="20"/>
+          <w:szCs w:val="20"/>
+          <w:rtl w:val="0"/>
+        </w:rPr>
+        <w:t xml:space="preserve"> </w:t>
+      </w:r>
+      <w:r>
+        <w:rPr>
+          <w:rFonts w:ascii="Courier New" w:cs="Courier New" w:eastAsia="Courier New" w:hAnsi="Courier New"/>
+          <w:color w:val="770088"/>
+          <w:sz w:val="20"/>
+          <w:szCs w:val="20"/>
+          <w:rtl w:val="0"/>
+        </w:rPr>
+        <w:t xml:space="preserve">INTO</w:t>
+      </w:r>
+      <w:r>
+        <w:rPr>
+          <w:rFonts w:ascii="Courier New" w:cs="Courier New" w:eastAsia="Courier New" w:hAnsi="Courier New"/>
+          <w:color w:val="444444"/>
+          <w:sz w:val="20"/>
+          <w:szCs w:val="20"/>
+          <w:rtl w:val="0"/>
+        </w:rPr>
+        <w:t xml:space="preserve"> </w:t>
+      </w:r>
+      <w:r>
+        <w:rPr>
+          <w:rFonts w:ascii="Courier New" w:cs="Courier New" w:eastAsia="Courier New" w:hAnsi="Courier New"/>
+          <w:color w:val="0055aa"/>
+          <w:sz w:val="20"/>
+          <w:szCs w:val="20"/>
+          <w:rtl w:val="0"/>
+        </w:rPr>
+        <w:t xml:space="preserve">`oradores`</w:t>
+      </w:r>
+      <w:r>
+        <w:rPr>
+          <w:rFonts w:ascii="Courier New" w:cs="Courier New" w:eastAsia="Courier New" w:hAnsi="Courier New"/>
+          <w:color w:val="444444"/>
+          <w:sz w:val="20"/>
+          <w:szCs w:val="20"/>
+          <w:rtl w:val="0"/>
+        </w:rPr>
+        <w:t xml:space="preserve"> </w:t>
+      </w:r>
+      <w:r>
+        <w:rPr>
+          <w:rFonts w:ascii="Courier New" w:cs="Courier New" w:eastAsia="Courier New" w:hAnsi="Courier New"/>
+          <w:color w:val="999977"/>
+          <w:sz w:val="20"/>
+          <w:szCs w:val="20"/>
+          <w:rtl w:val="0"/>
+        </w:rPr>
+        <w:t xml:space="preserve">(</w:t>
+      </w:r>
+      <w:r>
+        <w:rPr>
+          <w:rFonts w:ascii="Courier New" w:cs="Courier New" w:eastAsia="Courier New" w:hAnsi="Courier New"/>
+          <w:color w:val="0055aa"/>
+          <w:sz w:val="20"/>
+          <w:szCs w:val="20"/>
+          <w:rtl w:val="0"/>
+        </w:rPr>
+        <w:t xml:space="preserve">`id_orador`</w:t>
+      </w:r>
+      <w:r>
+        <w:rPr>
+          <w:rFonts w:ascii="Courier New" w:cs="Courier New" w:eastAsia="Courier New" w:hAnsi="Courier New"/>
+          <w:color w:val="444444"/>
+          <w:sz w:val="20"/>
+          <w:szCs w:val="20"/>
+          <w:rtl w:val="0"/>
+        </w:rPr>
+        <w:t xml:space="preserve">, </w:t>
+      </w:r>
+      <w:r>
+        <w:rPr>
+          <w:rFonts w:ascii="Courier New" w:cs="Courier New" w:eastAsia="Courier New" w:hAnsi="Courier New"/>
+          <w:color w:val="0055aa"/>
+          <w:sz w:val="20"/>
+          <w:szCs w:val="20"/>
+          <w:rtl w:val="0"/>
+        </w:rPr>
+        <w:t xml:space="preserve">`nombre`</w:t>
+      </w:r>
+      <w:r>
+        <w:rPr>
+          <w:rFonts w:ascii="Courier New" w:cs="Courier New" w:eastAsia="Courier New" w:hAnsi="Courier New"/>
+          <w:color w:val="444444"/>
+          <w:sz w:val="20"/>
+          <w:szCs w:val="20"/>
+          <w:rtl w:val="0"/>
+        </w:rPr>
+        <w:t xml:space="preserve">, </w:t>
+      </w:r>
+      <w:r>
+        <w:rPr>
+          <w:rFonts w:ascii="Courier New" w:cs="Courier New" w:eastAsia="Courier New" w:hAnsi="Courier New"/>
+          <w:color w:val="0055aa"/>
+          <w:sz w:val="20"/>
+          <w:szCs w:val="20"/>
+          <w:rtl w:val="0"/>
+        </w:rPr>
+        <w:t xml:space="preserve">`apellido`</w:t>
+      </w:r>
+      <w:r>
+        <w:rPr>
+          <w:rFonts w:ascii="Courier New" w:cs="Courier New" w:eastAsia="Courier New" w:hAnsi="Courier New"/>
+          <w:color w:val="444444"/>
+          <w:sz w:val="20"/>
+          <w:szCs w:val="20"/>
+          <w:rtl w:val="0"/>
+        </w:rPr>
+        <w:t xml:space="preserve">, </w:t>
+      </w:r>
+      <w:r>
+        <w:rPr>
+          <w:rFonts w:ascii="Courier New" w:cs="Courier New" w:eastAsia="Courier New" w:hAnsi="Courier New"/>
+          <w:color w:val="0055aa"/>
+          <w:sz w:val="20"/>
+          <w:szCs w:val="20"/>
+          <w:rtl w:val="0"/>
+        </w:rPr>
+        <w:t xml:space="preserve">`mail`</w:t>
+      </w:r>
+      <w:r>
+        <w:rPr>
+          <w:rFonts w:ascii="Courier New" w:cs="Courier New" w:eastAsia="Courier New" w:hAnsi="Courier New"/>
+          <w:color w:val="444444"/>
+          <w:sz w:val="20"/>
+          <w:szCs w:val="20"/>
+          <w:rtl w:val="0"/>
+        </w:rPr>
+        <w:t xml:space="preserve">, </w:t>
+      </w:r>
+      <w:r>
+        <w:rPr>
+          <w:rFonts w:ascii="Courier New" w:cs="Courier New" w:eastAsia="Courier New" w:hAnsi="Courier New"/>
+          <w:color w:val="0055aa"/>
+          <w:sz w:val="20"/>
+          <w:szCs w:val="20"/>
+          <w:rtl w:val="0"/>
+        </w:rPr>
+        <w:t xml:space="preserve">`tema`</w:t>
+      </w:r>
+      <w:r>
+        <w:rPr>
+          <w:rFonts w:ascii="Courier New" w:cs="Courier New" w:eastAsia="Courier New" w:hAnsi="Courier New"/>
+          <w:color w:val="444444"/>
+          <w:sz w:val="20"/>
+          <w:szCs w:val="20"/>
+          <w:rtl w:val="0"/>
+        </w:rPr>
+        <w:t xml:space="preserve">, </w:t>
+      </w:r>
+      <w:r>
+        <w:rPr>
+          <w:rFonts w:ascii="Courier New" w:cs="Courier New" w:eastAsia="Courier New" w:hAnsi="Courier New"/>
+          <w:color w:val="0055aa"/>
+          <w:sz w:val="20"/>
+          <w:szCs w:val="20"/>
+          <w:rtl w:val="0"/>
+        </w:rPr>
+        <w:t xml:space="preserve">`fecha_alta`</w:t>
+      </w:r>
+      <w:r>
+        <w:rPr>
+          <w:rFonts w:ascii="Courier New" w:cs="Courier New" w:eastAsia="Courier New" w:hAnsi="Courier New"/>
+          <w:color w:val="999977"/>
+          <w:sz w:val="20"/>
+          <w:szCs w:val="20"/>
+          <w:rtl w:val="0"/>
+        </w:rPr>
+        <w:t xml:space="preserve">)</w:t>
+      </w:r>
+      <w:r>
+        <w:rPr>
+          <w:rFonts w:ascii="Courier New" w:cs="Courier New" w:eastAsia="Courier New" w:hAnsi="Courier New"/>
+          <w:color w:val="444444"/>
+          <w:sz w:val="20"/>
+          <w:szCs w:val="20"/>
+          <w:rtl w:val="0"/>
+        </w:rPr>
+        <w:t xml:space="preserve"> </w:t>
+      </w:r>
+      <w:hyperlink r:id="rId29">
+        <w:r>
+          <w:rPr>
+            <w:rFonts w:ascii="Courier New" w:cs="Courier New" w:eastAsia="Courier New" w:hAnsi="Courier New"/>
+            <w:color w:val="1155cc"/>
+            <w:sz w:val="20"/>
+            <w:szCs w:val="20"/>
+            <w:rtl w:val="0"/>
+          </w:rPr>
+          <w:t xml:space="preserve">VALUES</w:t>
+        </w:r>
+      </w:hyperlink>
+      <w:r>
+        <w:rPr>
+          <w:rFonts w:ascii="Courier New" w:cs="Courier New" w:eastAsia="Courier New" w:hAnsi="Courier New"/>
+          <w:color w:val="444444"/>
+          <w:sz w:val="20"/>
+          <w:szCs w:val="20"/>
+          <w:rtl w:val="0"/>
+        </w:rPr>
+        <w:t xml:space="preserve"> </w:t>
+      </w:r>
+      <w:r>
+        <w:rPr>
+          <w:rFonts w:ascii="Courier New" w:cs="Courier New" w:eastAsia="Courier New" w:hAnsi="Courier New"/>
+          <w:color w:val="999977"/>
+          <w:sz w:val="20"/>
+          <w:szCs w:val="20"/>
+          <w:rtl w:val="0"/>
+        </w:rPr>
+        <w:t xml:space="preserve">(</w:t>
+      </w:r>
+      <w:r>
+        <w:rPr>
+          <w:rFonts w:ascii="Courier New" w:cs="Courier New" w:eastAsia="Courier New" w:hAnsi="Courier New"/>
+          <w:color w:val="aa1111"/>
+          <w:sz w:val="20"/>
+          <w:szCs w:val="20"/>
+          <w:rtl w:val="0"/>
+        </w:rPr>
+        <w:t xml:space="preserve">'7'</w:t>
+      </w:r>
+      <w:r>
+        <w:rPr>
+          <w:rFonts w:ascii="Courier New" w:cs="Courier New" w:eastAsia="Courier New" w:hAnsi="Courier New"/>
+          <w:color w:val="444444"/>
+          <w:sz w:val="20"/>
+          <w:szCs w:val="20"/>
+          <w:rtl w:val="0"/>
+        </w:rPr>
+        <w:t xml:space="preserve">, </w:t>
+      </w:r>
+      <w:r>
+        <w:rPr>
+          <w:rFonts w:ascii="Courier New" w:cs="Courier New" w:eastAsia="Courier New" w:hAnsi="Courier New"/>
+          <w:color w:val="aa1111"/>
+          <w:sz w:val="20"/>
+          <w:szCs w:val="20"/>
+          <w:rtl w:val="0"/>
+        </w:rPr>
+        <w:t xml:space="preserve">'Franco'</w:t>
+      </w:r>
+      <w:r>
+        <w:rPr>
+          <w:rFonts w:ascii="Courier New" w:cs="Courier New" w:eastAsia="Courier New" w:hAnsi="Courier New"/>
+          <w:color w:val="444444"/>
+          <w:sz w:val="20"/>
+          <w:szCs w:val="20"/>
+          <w:rtl w:val="0"/>
+        </w:rPr>
+        <w:t xml:space="preserve">, </w:t>
+      </w:r>
+      <w:r>
+        <w:rPr>
+          <w:rFonts w:ascii="Courier New" w:cs="Courier New" w:eastAsia="Courier New" w:hAnsi="Courier New"/>
+          <w:color w:val="aa1111"/>
+          <w:sz w:val="20"/>
+          <w:szCs w:val="20"/>
+          <w:rtl w:val="0"/>
+        </w:rPr>
+        <w:t xml:space="preserve">'Romero'</w:t>
+      </w:r>
+      <w:r>
+        <w:rPr>
+          <w:rFonts w:ascii="Courier New" w:cs="Courier New" w:eastAsia="Courier New" w:hAnsi="Courier New"/>
+          <w:color w:val="444444"/>
+          <w:sz w:val="20"/>
+          <w:szCs w:val="20"/>
+          <w:rtl w:val="0"/>
+        </w:rPr>
+        <w:t xml:space="preserve">, </w:t>
+      </w:r>
+      <w:r>
+        <w:rPr>
+          <w:rFonts w:ascii="Courier New" w:cs="Courier New" w:eastAsia="Courier New" w:hAnsi="Courier New"/>
+          <w:color w:val="aa1111"/>
+          <w:sz w:val="20"/>
+          <w:szCs w:val="20"/>
+          <w:rtl w:val="0"/>
+        </w:rPr>
+        <w:t xml:space="preserve">'franco_romero@gmail.com'</w:t>
+      </w:r>
+      <w:r>
+        <w:rPr>
+          <w:rFonts w:ascii="Courier New" w:cs="Courier New" w:eastAsia="Courier New" w:hAnsi="Courier New"/>
+          <w:color w:val="444444"/>
+          <w:sz w:val="20"/>
+          <w:szCs w:val="20"/>
+          <w:rtl w:val="0"/>
+        </w:rPr>
+        <w:t xml:space="preserve">, </w:t>
+      </w:r>
+      <w:r>
+        <w:rPr>
+          <w:rFonts w:ascii="Courier New" w:cs="Courier New" w:eastAsia="Courier New" w:hAnsi="Courier New"/>
+          <w:color w:val="aa1111"/>
+          <w:sz w:val="20"/>
+          <w:szCs w:val="20"/>
+          <w:rtl w:val="0"/>
+        </w:rPr>
+        <w:t xml:space="preserve">'Estudios\r\nTrabajo'</w:t>
+      </w:r>
+      <w:r>
+        <w:rPr>
+          <w:rFonts w:ascii="Courier New" w:cs="Courier New" w:eastAsia="Courier New" w:hAnsi="Courier New"/>
+          <w:color w:val="444444"/>
+          <w:sz w:val="20"/>
+          <w:szCs w:val="20"/>
+          <w:rtl w:val="0"/>
+        </w:rPr>
+        <w:t xml:space="preserve">, </w:t>
+      </w:r>
+      <w:hyperlink r:id="rId30">
+        <w:r>
+          <w:rPr>
+            <w:rFonts w:ascii="Courier New" w:cs="Courier New" w:eastAsia="Courier New" w:hAnsi="Courier New"/>
+            <w:color w:val="1155cc"/>
+            <w:sz w:val="20"/>
+            <w:szCs w:val="20"/>
+            <w:u w:val="single"/>
+            <w:rtl w:val="0"/>
+          </w:rPr>
+          <w:t xml:space="preserve">current_timestamp</w:t>
+        </w:r>
+      </w:hyperlink>
+      <w:r>
+        <w:rPr>
+          <w:rFonts w:ascii="Courier New" w:cs="Courier New" w:eastAsia="Courier New" w:hAnsi="Courier New"/>
+          <w:color w:val="999977"/>
+          <w:sz w:val="20"/>
+          <w:szCs w:val="20"/>
+          <w:rtl w:val="0"/>
+        </w:rPr>
+        <w:t xml:space="preserve">())</w:t>
+      </w:r>
+      <w:r>
+        <w:rPr>
+          <w:rFonts w:ascii="Courier New" w:cs="Courier New" w:eastAsia="Courier New" w:hAnsi="Courier New"/>
+          <w:color w:val="444444"/>
+          <w:sz w:val="20"/>
+          <w:szCs w:val="20"/>
+          <w:rtl w:val="0"/>
+        </w:rPr>
+        <w:t xml:space="preserve">;</w:t>
+      </w:r>
+    </w:p>
+    <w:p>
+      <w:pPr>
+        <w:rPr>
+          <w:rFonts w:ascii="Courier New" w:cs="Courier New" w:eastAsia="Courier New" w:hAnsi="Courier New"/>
+          <w:color w:val="444444"/>
+          <w:sz w:val="20"/>
+          <w:szCs w:val="20"/>
+        </w:rPr>
+      </w:pPr>
+      <w:r>
+        <w:rPr>
+          <w:rtl w:val="0"/>
+        </w:rPr>
+      </w:r>
+    </w:p>
+    <w:p>
+      <w:pPr>
+        <w:rPr>
+          <w:rFonts w:ascii="Courier New" w:cs="Courier New" w:eastAsia="Courier New" w:hAnsi="Courier New"/>
+          <w:color w:val="444444"/>
+          <w:sz w:val="20"/>
+          <w:szCs w:val="20"/>
+        </w:rPr>
+      </w:pPr>
+      <w:r>
+        <w:rPr>
+          <w:rFonts w:ascii="Courier New" w:cs="Courier New" w:eastAsia="Courier New" w:hAnsi="Courier New"/>
+          <w:color w:val="444444"/>
+          <w:sz w:val="20"/>
+          <w:szCs w:val="20"/>
+          <w:rtl w:val="0"/>
+        </w:rPr>
+        <w:t xml:space="preserve">INSERT INTO `oradores` (`id_orador`, `nombre`, `apellido`, `mail`, `tema`, `fecha_alta`) VALUES ('8', 'Edgardo', 'Raúl', 'edgardo_raul@yahoo.com', 'Químicos\r\nEmpresas', current_timestamp());</w:t>
+      </w:r>
+    </w:p>
+    <w:p>
+      <w:pPr>
+        <w:rPr>
+          <w:rFonts w:ascii="Courier New" w:cs="Courier New" w:eastAsia="Courier New" w:hAnsi="Courier New"/>
+          <w:color w:val="444444"/>
+          <w:sz w:val="20"/>
+          <w:szCs w:val="20"/>
+        </w:rPr>
+      </w:pPr>
+      <w:r>
+        <w:rPr>
+          <w:rtl w:val="0"/>
+        </w:rPr>
+      </w:r>
+    </w:p>
+    <w:p>
+      <w:pPr>
+        <w:rPr>
+          <w:rFonts w:ascii="Courier New" w:cs="Courier New" w:eastAsia="Courier New" w:hAnsi="Courier New"/>
+          <w:color w:val="444444"/>
+          <w:sz w:val="20"/>
+          <w:szCs w:val="20"/>
+        </w:rPr>
+      </w:pPr>
+      <w:r>
+        <w:rPr>
+          <w:rFonts w:ascii="Courier New" w:cs="Courier New" w:eastAsia="Courier New" w:hAnsi="Courier New"/>
+          <w:color w:val="444444"/>
+          <w:sz w:val="20"/>
+          <w:szCs w:val="20"/>
+          <w:rtl w:val="0"/>
+        </w:rPr>
+        <w:t xml:space="preserve">INSERT INTO `oradores` (`id_orador`, `nombre`, `apellido`, `mail`, `tema`, `fecha_alta`) VALUES ('9', 'María', 'Pérez', 'maria@yahoo.com', 'Programas\r\nComidas', current_timestamp());</w:t>
+      </w:r>
+    </w:p>
+    <w:p>
+      <w:pPr>
+        <w:rPr>
+          <w:rFonts w:ascii="Courier New" w:cs="Courier New" w:eastAsia="Courier New" w:hAnsi="Courier New"/>
+          <w:color w:val="444444"/>
+          <w:sz w:val="20"/>
+          <w:szCs w:val="20"/>
+        </w:rPr>
+      </w:pPr>
+      <w:r>
+        <w:rPr>
+          <w:rtl w:val="0"/>
+        </w:rPr>
+      </w:r>
+    </w:p>
+    <w:p>
+      <w:pPr>
+        <w:rPr>
+          <w:rFonts w:ascii="Courier New" w:cs="Courier New" w:eastAsia="Courier New" w:hAnsi="Courier New"/>
+          <w:color w:val="444444"/>
+          <w:sz w:val="20"/>
+          <w:szCs w:val="20"/>
+        </w:rPr>
+      </w:pPr>
+      <w:r>
+        <w:rPr>
+          <w:rFonts w:ascii="Courier New" w:cs="Courier New" w:eastAsia="Courier New" w:hAnsi="Courier New"/>
+          <w:color w:val="444444"/>
+          <w:sz w:val="20"/>
+          <w:szCs w:val="20"/>
+          <w:rtl w:val="0"/>
+        </w:rPr>
+        <w:t xml:space="preserve">INSERT INTO `oradores` (`id_orador`, `nombre`, `apellido`, `mail`, `tema`, `fecha_alta`) VALUES ('10', 'Juan', 'Pérez', 'juan@yahoo.com', 'Programas\r\nNegocios', current_timestamp());</w:t>
+      </w:r>
+    </w:p>
+    <w:p>
+      <w:pPr>
+        <w:shd w:fill="e5e5e5" w:val="clear"/>
+        <w:rPr>
+          <w:rFonts w:ascii="Roboto Mono" w:cs="Roboto Mono" w:eastAsia="Roboto Mono" w:hAnsi="Roboto Mono"/>
+          <w:color w:val="444444"/>
+          <w:sz w:val="20"/>
+          <w:szCs w:val="20"/>
+        </w:rPr>
+      </w:pPr>
+      <w:r>
+        <w:rPr>
+          <w:rtl w:val="0"/>
+        </w:rPr>
+      </w:r>
+    </w:p>
+    <w:p>
+      <w:pPr>
+        <w:rPr>
+          <w:rFonts w:ascii="Courier New" w:cs="Courier New" w:eastAsia="Courier New" w:hAnsi="Courier New"/>
+          <w:color w:val="444444"/>
+          <w:sz w:val="20"/>
+          <w:szCs w:val="20"/>
+        </w:rPr>
+      </w:pPr>
+      <w:r>
+        <w:rPr>
+          <w:rtl w:val="0"/>
+        </w:rPr>
+      </w:r>
+    </w:p>
+    <w:p>
+      <w:pPr>
+        <w:rPr>
+          <w:rFonts w:ascii="Courier New" w:cs="Courier New" w:eastAsia="Courier New" w:hAnsi="Courier New"/>
+          <w:color w:val="444444"/>
+          <w:sz w:val="20"/>
+          <w:szCs w:val="20"/>
+        </w:rPr>
+      </w:pPr>
+      <w:r>
+        <w:rPr>
+          <w:rFonts w:ascii="Courier New" w:cs="Courier New" w:eastAsia="Courier New" w:hAnsi="Courier New"/>
+          <w:color w:val="444444"/>
+          <w:sz w:val="20"/>
+          <w:szCs w:val="20"/>
+          <w:rtl w:val="0"/>
+        </w:rPr>
+        <w:t xml:space="preserve">Eliminación de un orador de la tabla:</w:t>
+      </w:r>
+    </w:p>
+    <w:p>
+      <w:pPr>
+        <w:spacing w:after="240" w:lineRule="auto"/>
+        <w:rPr>
+          <w:rFonts w:ascii="Roboto Mono" w:cs="Roboto Mono" w:eastAsia="Roboto Mono" w:hAnsi="Roboto Mono"/>
+          <w:color w:val="444444"/>
+          <w:sz w:val="20"/>
+          <w:szCs w:val="20"/>
+        </w:rPr>
+      </w:pPr>
+      <w:r>
+        <w:rPr>
+          <w:rFonts w:ascii="Roboto Mono" w:cs="Roboto Mono" w:eastAsia="Roboto Mono" w:hAnsi="Roboto Mono"/>
+          <w:color w:val="444444"/>
+          <w:sz w:val="20"/>
+          <w:szCs w:val="20"/>
+          <w:rtl w:val="0"/>
+        </w:rPr>
+        <w:t xml:space="preserve">DELETE FROM `oradores` WHERE `oradores`.`id_orador` = 10;</w:t>
+      </w:r>
+    </w:p>
+    <w:p>
+      <w:pPr>
+        <w:spacing w:after="240" w:lineRule="auto"/>
+        <w:rPr>
+          <w:rFonts w:ascii="Roboto Mono" w:cs="Roboto Mono" w:eastAsia="Roboto Mono" w:hAnsi="Roboto Mono"/>
+          <w:color w:val="444444"/>
+          <w:sz w:val="20"/>
+          <w:szCs w:val="20"/>
+        </w:rPr>
+      </w:pPr>
+      <w:r>
+        <w:rPr>
+          <w:rtl w:val="0"/>
+        </w:rPr>
+      </w:r>
+    </w:p>
+    <w:p>
+      <w:pPr>
+        <w:spacing w:after="240" w:lineRule="auto"/>
+        <w:rPr>
+          <w:rFonts w:ascii="Roboto Mono" w:cs="Roboto Mono" w:eastAsia="Roboto Mono" w:hAnsi="Roboto Mono"/>
+          <w:color w:val="444444"/>
+          <w:sz w:val="20"/>
+          <w:szCs w:val="20"/>
+        </w:rPr>
+      </w:pPr>
+      <w:r>
+        <w:rPr>
+          <w:rtl w:val="0"/>
+        </w:rPr>
+      </w:r>
+    </w:p>
+    <w:p>
+      <w:pPr>
+        <w:rPr>
+          <w:rFonts w:ascii="Courier New" w:cs="Courier New" w:eastAsia="Courier New" w:hAnsi="Courier New"/>
+          <w:color w:val="444444"/>
+          <w:sz w:val="20"/>
+          <w:szCs w:val="20"/>
+        </w:rPr>
+      </w:pPr>
+      <w:r>
+        <w:rPr>
+          <w:rtl w:val="0"/>
+        </w:rPr>
+      </w:r>
+    </w:p>
+    <w:p>
+      <w:pPr>
+        <w:rPr>
+          <w:rFonts w:ascii="Courier New" w:cs="Courier New" w:eastAsia="Courier New" w:hAnsi="Courier New"/>
+          <w:color w:val="444444"/>
+          <w:sz w:val="20"/>
+          <w:szCs w:val="20"/>
+          <w:highlight w:val="white"/>
+        </w:rPr>
+      </w:pPr>
+      <w:r>
+        <w:rPr>
+          <w:rtl w:val="0"/>
+        </w:rPr>
+      </w:r>
+    </w:p>
+    <w:p>
+      <w:pPr>
+        <w:rPr>
+          <w:rFonts w:ascii="Courier New" w:cs="Courier New" w:eastAsia="Courier New" w:hAnsi="Courier New"/>
+          <w:color w:val="444444"/>
+          <w:sz w:val="20"/>
+          <w:szCs w:val="20"/>
+          <w:highlight w:val="white"/>
+        </w:rPr>
       </w:pPr>
       <w:r>
         <w:rPr>
@@ -1019,9 +3383,9 @@
       </w:r>
     </w:p>
     <w:sectPr>
-      <w:headerReference r:id="rId13" w:type="default"/>
-      <w:headerReference r:id="rId14" w:type="even"/>
-      <w:footerReference r:id="rId15" w:type="even"/>
+      <w:headerReference r:id="rId31" w:type="default"/>
+      <w:headerReference r:id="rId32" w:type="even"/>
+      <w:footerReference r:id="rId33" w:type="even"/>
       <w:pgSz w:h="16834" w:w="11909" w:orient="portrait"/>
       <w:pgMar w:bottom="1440" w:top="1440" w:left="1440" w:right="1440" w:header="720.0000000000001" w:footer="0"/>
       <w:pgNumType w:start="1"/>

</xml_diff>